<commit_message>
Corregir Ejercicio Algebra Relacional
</commit_message>
<xml_diff>
--- a/Algebra Relacional.docx
+++ b/Algebra Relacional.docx
@@ -4,10 +4,857 @@
   <w:body>
     <w:p>
       <w:pPr>
+        <w:spacing w:before="220" w:lineRule="auto"/>
+        <w:rPr>
+          <w:rFonts w:ascii="Times New Roman" w:cs="Times New Roman" w:eastAsia="Times New Roman" w:hAnsi="Times New Roman"/>
+          <w:b w:val="1"/>
+          <w:sz w:val="21"/>
+          <w:szCs w:val="21"/>
+        </w:rPr>
+      </w:pPr>
+      <w:r>
+        <w:rPr>
+          <w:rFonts w:ascii="Times New Roman" w:cs="Times New Roman" w:eastAsia="Times New Roman" w:hAnsi="Times New Roman"/>
+          <w:b w:val="1"/>
+          <w:sz w:val="21"/>
+          <w:szCs w:val="21"/>
+          <w:rtl w:val="0"/>
+        </w:rPr>
+        <w:t xml:space="preserve">Cliente</w:t>
+      </w:r>
+      <w:r>
+        <w:rPr>
+          <w:rFonts w:ascii="Times New Roman" w:cs="Times New Roman" w:eastAsia="Times New Roman" w:hAnsi="Times New Roman"/>
+          <w:b w:val="1"/>
+          <w:sz w:val="21"/>
+          <w:szCs w:val="21"/>
+          <w:u w:val="single"/>
+          <w:rtl w:val="0"/>
+        </w:rPr>
+        <w:t xml:space="preserve">(RFCC</w:t>
+      </w:r>
+      <w:r>
+        <w:rPr>
+          <w:rFonts w:ascii="Times New Roman" w:cs="Times New Roman" w:eastAsia="Times New Roman" w:hAnsi="Times New Roman"/>
+          <w:b w:val="1"/>
+          <w:sz w:val="21"/>
+          <w:szCs w:val="21"/>
+          <w:rtl w:val="0"/>
+        </w:rPr>
+        <w:t xml:space="preserve">, RazonSocial, Domicilio)</w:t>
+      </w:r>
+    </w:p>
+    <w:p>
+      <w:pPr>
+        <w:spacing w:before="220" w:lineRule="auto"/>
+        <w:rPr>
+          <w:rFonts w:ascii="Times New Roman" w:cs="Times New Roman" w:eastAsia="Times New Roman" w:hAnsi="Times New Roman"/>
+          <w:sz w:val="21"/>
+          <w:szCs w:val="21"/>
+        </w:rPr>
+      </w:pPr>
+      <w:r>
+        <w:rPr>
+          <w:rFonts w:ascii="Times New Roman" w:cs="Times New Roman" w:eastAsia="Times New Roman" w:hAnsi="Times New Roman"/>
+          <w:sz w:val="21"/>
+          <w:szCs w:val="21"/>
+          <w:rtl w:val="0"/>
+        </w:rPr>
+        <w:t xml:space="preserve">PK -&gt; RFCC</w:t>
+      </w:r>
+    </w:p>
+    <w:p>
+      <w:pPr>
+        <w:spacing w:before="220" w:lineRule="auto"/>
+        <w:rPr>
+          <w:rFonts w:ascii="Times New Roman" w:cs="Times New Roman" w:eastAsia="Times New Roman" w:hAnsi="Times New Roman"/>
+          <w:sz w:val="21"/>
+          <w:szCs w:val="21"/>
+        </w:rPr>
+      </w:pPr>
+      <w:r>
+        <w:rPr>
+          <w:rFonts w:ascii="Times New Roman" w:cs="Times New Roman" w:eastAsia="Times New Roman" w:hAnsi="Times New Roman"/>
+          <w:sz w:val="21"/>
+          <w:szCs w:val="21"/>
+          <w:rtl w:val="0"/>
+        </w:rPr>
+        <w:t xml:space="preserve">FK -&gt; No tiene</w:t>
+      </w:r>
+    </w:p>
+    <w:p>
+      <w:pPr>
+        <w:spacing w:before="220" w:lineRule="auto"/>
+        <w:rPr>
+          <w:rFonts w:ascii="Times New Roman" w:cs="Times New Roman" w:eastAsia="Times New Roman" w:hAnsi="Times New Roman"/>
+          <w:sz w:val="21"/>
+          <w:szCs w:val="21"/>
+        </w:rPr>
+      </w:pPr>
+      <w:r>
+        <w:rPr>
+          <w:rFonts w:ascii="Times New Roman" w:cs="Times New Roman" w:eastAsia="Times New Roman" w:hAnsi="Times New Roman"/>
+          <w:sz w:val="21"/>
+          <w:szCs w:val="21"/>
+          <w:rtl w:val="0"/>
+        </w:rPr>
+        <w:t xml:space="preserve">AK -&gt; RazonSocial, Domicilio</w:t>
+      </w:r>
+    </w:p>
+    <w:p>
+      <w:pPr>
+        <w:spacing w:before="220" w:lineRule="auto"/>
+        <w:rPr>
+          <w:rFonts w:ascii="Times New Roman" w:cs="Times New Roman" w:eastAsia="Times New Roman" w:hAnsi="Times New Roman"/>
+          <w:b w:val="1"/>
+          <w:sz w:val="21"/>
+          <w:szCs w:val="21"/>
+        </w:rPr>
+      </w:pPr>
+      <w:r>
+        <w:rPr>
+          <w:rFonts w:ascii="Times New Roman" w:cs="Times New Roman" w:eastAsia="Times New Roman" w:hAnsi="Times New Roman"/>
+          <w:b w:val="1"/>
+          <w:sz w:val="21"/>
+          <w:szCs w:val="21"/>
+          <w:rtl w:val="0"/>
+        </w:rPr>
+        <w:t xml:space="preserve">Facturas (</w:t>
+      </w:r>
+      <w:r>
+        <w:rPr>
+          <w:rFonts w:ascii="Times New Roman" w:cs="Times New Roman" w:eastAsia="Times New Roman" w:hAnsi="Times New Roman"/>
+          <w:b w:val="1"/>
+          <w:sz w:val="21"/>
+          <w:szCs w:val="21"/>
+          <w:u w:val="single"/>
+          <w:rtl w:val="0"/>
+        </w:rPr>
+        <w:t xml:space="preserve">NoFac, </w:t>
+      </w:r>
+      <w:r>
+        <w:rPr>
+          <w:rFonts w:ascii="Times New Roman" w:cs="Times New Roman" w:eastAsia="Times New Roman" w:hAnsi="Times New Roman"/>
+          <w:b w:val="1"/>
+          <w:sz w:val="21"/>
+          <w:szCs w:val="21"/>
+          <w:rtl w:val="0"/>
+        </w:rPr>
+        <w:t xml:space="preserve">Fecha, Status, RFCC)</w:t>
+      </w:r>
+    </w:p>
+    <w:p>
+      <w:pPr>
+        <w:spacing w:before="220" w:lineRule="auto"/>
+        <w:rPr>
+          <w:rFonts w:ascii="Times New Roman" w:cs="Times New Roman" w:eastAsia="Times New Roman" w:hAnsi="Times New Roman"/>
+          <w:sz w:val="21"/>
+          <w:szCs w:val="21"/>
+        </w:rPr>
+      </w:pPr>
+      <w:r>
+        <w:rPr>
+          <w:rFonts w:ascii="Times New Roman" w:cs="Times New Roman" w:eastAsia="Times New Roman" w:hAnsi="Times New Roman"/>
+          <w:sz w:val="21"/>
+          <w:szCs w:val="21"/>
+          <w:rtl w:val="0"/>
+        </w:rPr>
+        <w:t xml:space="preserve">PK -&gt; NoFactura</w:t>
+      </w:r>
+    </w:p>
+    <w:p>
+      <w:pPr>
+        <w:spacing w:before="220" w:lineRule="auto"/>
+        <w:rPr>
+          <w:rFonts w:ascii="Times New Roman" w:cs="Times New Roman" w:eastAsia="Times New Roman" w:hAnsi="Times New Roman"/>
+          <w:sz w:val="21"/>
+          <w:szCs w:val="21"/>
+        </w:rPr>
+      </w:pPr>
+      <w:r>
+        <w:rPr>
+          <w:rFonts w:ascii="Times New Roman" w:cs="Times New Roman" w:eastAsia="Times New Roman" w:hAnsi="Times New Roman"/>
+          <w:sz w:val="21"/>
+          <w:szCs w:val="21"/>
+          <w:rtl w:val="0"/>
+        </w:rPr>
+        <w:t xml:space="preserve">FK -&gt; RFCC</w:t>
+      </w:r>
+    </w:p>
+    <w:p>
+      <w:pPr>
+        <w:spacing w:before="220" w:lineRule="auto"/>
+        <w:rPr>
+          <w:rFonts w:ascii="Times New Roman" w:cs="Times New Roman" w:eastAsia="Times New Roman" w:hAnsi="Times New Roman"/>
+          <w:sz w:val="21"/>
+          <w:szCs w:val="21"/>
+        </w:rPr>
+      </w:pPr>
+      <w:r>
+        <w:rPr>
+          <w:rFonts w:ascii="Times New Roman" w:cs="Times New Roman" w:eastAsia="Times New Roman" w:hAnsi="Times New Roman"/>
+          <w:sz w:val="21"/>
+          <w:szCs w:val="21"/>
+          <w:rtl w:val="0"/>
+        </w:rPr>
+        <w:t xml:space="preserve">AK -&gt; NoFac, Fecha</w:t>
+      </w:r>
+    </w:p>
+    <w:p>
+      <w:pPr>
+        <w:spacing w:before="220" w:lineRule="auto"/>
+        <w:rPr>
+          <w:rFonts w:ascii="Times New Roman" w:cs="Times New Roman" w:eastAsia="Times New Roman" w:hAnsi="Times New Roman"/>
+          <w:b w:val="1"/>
+          <w:sz w:val="21"/>
+          <w:szCs w:val="21"/>
+        </w:rPr>
+      </w:pPr>
+      <w:r>
+        <w:rPr>
+          <w:rFonts w:ascii="Times New Roman" w:cs="Times New Roman" w:eastAsia="Times New Roman" w:hAnsi="Times New Roman"/>
+          <w:b w:val="1"/>
+          <w:sz w:val="21"/>
+          <w:szCs w:val="21"/>
+          <w:rtl w:val="0"/>
+        </w:rPr>
+        <w:t xml:space="preserve">Productos (</w:t>
+      </w:r>
+      <w:r>
+        <w:rPr>
+          <w:rFonts w:ascii="Times New Roman" w:cs="Times New Roman" w:eastAsia="Times New Roman" w:hAnsi="Times New Roman"/>
+          <w:b w:val="1"/>
+          <w:sz w:val="21"/>
+          <w:szCs w:val="21"/>
+          <w:u w:val="single"/>
+          <w:rtl w:val="0"/>
+        </w:rPr>
+        <w:t xml:space="preserve">CBarras,</w:t>
+      </w:r>
+      <w:r>
+        <w:rPr>
+          <w:rFonts w:ascii="Times New Roman" w:cs="Times New Roman" w:eastAsia="Times New Roman" w:hAnsi="Times New Roman"/>
+          <w:b w:val="1"/>
+          <w:sz w:val="21"/>
+          <w:szCs w:val="21"/>
+          <w:rtl w:val="0"/>
+        </w:rPr>
+        <w:t xml:space="preserve">Nombre, Descripción, Precio, Existencia)</w:t>
+      </w:r>
+    </w:p>
+    <w:p>
+      <w:pPr>
+        <w:spacing w:before="220" w:lineRule="auto"/>
+        <w:rPr>
+          <w:rFonts w:ascii="Times New Roman" w:cs="Times New Roman" w:eastAsia="Times New Roman" w:hAnsi="Times New Roman"/>
+          <w:sz w:val="21"/>
+          <w:szCs w:val="21"/>
+        </w:rPr>
+      </w:pPr>
+      <w:r>
+        <w:rPr>
+          <w:rFonts w:ascii="Times New Roman" w:cs="Times New Roman" w:eastAsia="Times New Roman" w:hAnsi="Times New Roman"/>
+          <w:sz w:val="21"/>
+          <w:szCs w:val="21"/>
+          <w:rtl w:val="0"/>
+        </w:rPr>
+        <w:t xml:space="preserve">PK -&gt; CBarras</w:t>
+      </w:r>
+    </w:p>
+    <w:p>
+      <w:pPr>
+        <w:spacing w:before="220" w:lineRule="auto"/>
+        <w:rPr>
+          <w:rFonts w:ascii="Times New Roman" w:cs="Times New Roman" w:eastAsia="Times New Roman" w:hAnsi="Times New Roman"/>
+          <w:sz w:val="21"/>
+          <w:szCs w:val="21"/>
+        </w:rPr>
+      </w:pPr>
+      <w:r>
+        <w:rPr>
+          <w:rFonts w:ascii="Times New Roman" w:cs="Times New Roman" w:eastAsia="Times New Roman" w:hAnsi="Times New Roman"/>
+          <w:sz w:val="21"/>
+          <w:szCs w:val="21"/>
+          <w:rtl w:val="0"/>
+        </w:rPr>
+        <w:t xml:space="preserve">FK -&gt; No hay</w:t>
+      </w:r>
+    </w:p>
+    <w:p>
+      <w:pPr>
+        <w:spacing w:before="220" w:lineRule="auto"/>
+        <w:rPr>
+          <w:rFonts w:ascii="Times New Roman" w:cs="Times New Roman" w:eastAsia="Times New Roman" w:hAnsi="Times New Roman"/>
+          <w:sz w:val="21"/>
+          <w:szCs w:val="21"/>
+        </w:rPr>
+      </w:pPr>
+      <w:r>
+        <w:rPr>
+          <w:rFonts w:ascii="Times New Roman" w:cs="Times New Roman" w:eastAsia="Times New Roman" w:hAnsi="Times New Roman"/>
+          <w:sz w:val="21"/>
+          <w:szCs w:val="21"/>
+          <w:rtl w:val="0"/>
+        </w:rPr>
+        <w:t xml:space="preserve">AK -&gt; </w:t>
+      </w:r>
+      <w:r>
+        <w:rPr>
+          <w:rFonts w:ascii="Times New Roman" w:cs="Times New Roman" w:eastAsia="Times New Roman" w:hAnsi="Times New Roman"/>
+          <w:sz w:val="21"/>
+          <w:szCs w:val="21"/>
+          <w:u w:val="single"/>
+          <w:rtl w:val="0"/>
+        </w:rPr>
+        <w:t xml:space="preserve">CBarras,</w:t>
+      </w:r>
+      <w:r>
+        <w:rPr>
+          <w:rFonts w:ascii="Times New Roman" w:cs="Times New Roman" w:eastAsia="Times New Roman" w:hAnsi="Times New Roman"/>
+          <w:sz w:val="21"/>
+          <w:szCs w:val="21"/>
+          <w:rtl w:val="0"/>
+        </w:rPr>
+        <w:t xml:space="preserve">Nombre</w:t>
+      </w:r>
+    </w:p>
+    <w:p>
+      <w:pPr>
+        <w:spacing w:before="220" w:lineRule="auto"/>
+        <w:rPr>
+          <w:rFonts w:ascii="Times New Roman" w:cs="Times New Roman" w:eastAsia="Times New Roman" w:hAnsi="Times New Roman"/>
+          <w:b w:val="1"/>
+          <w:sz w:val="21"/>
+          <w:szCs w:val="21"/>
+        </w:rPr>
+      </w:pPr>
+      <w:r>
+        <w:rPr>
+          <w:rFonts w:ascii="Times New Roman" w:cs="Times New Roman" w:eastAsia="Times New Roman" w:hAnsi="Times New Roman"/>
+          <w:b w:val="1"/>
+          <w:sz w:val="21"/>
+          <w:szCs w:val="21"/>
+          <w:rtl w:val="0"/>
+        </w:rPr>
+        <w:t xml:space="preserve">Venta(</w:t>
+      </w:r>
+      <w:r>
+        <w:rPr>
+          <w:rFonts w:ascii="Times New Roman" w:cs="Times New Roman" w:eastAsia="Times New Roman" w:hAnsi="Times New Roman"/>
+          <w:b w:val="1"/>
+          <w:sz w:val="21"/>
+          <w:szCs w:val="21"/>
+          <w:u w:val="single"/>
+          <w:rtl w:val="0"/>
+        </w:rPr>
+        <w:t xml:space="preserve">NoFac, CBarras</w:t>
+      </w:r>
+      <w:r>
+        <w:rPr>
+          <w:rFonts w:ascii="Times New Roman" w:cs="Times New Roman" w:eastAsia="Times New Roman" w:hAnsi="Times New Roman"/>
+          <w:b w:val="1"/>
+          <w:sz w:val="21"/>
+          <w:szCs w:val="21"/>
+          <w:rtl w:val="0"/>
+        </w:rPr>
+        <w:t xml:space="preserve">, Cantidad)</w:t>
+      </w:r>
+    </w:p>
+    <w:p>
+      <w:pPr>
+        <w:spacing w:before="220" w:lineRule="auto"/>
+        <w:rPr>
+          <w:rFonts w:ascii="Times New Roman" w:cs="Times New Roman" w:eastAsia="Times New Roman" w:hAnsi="Times New Roman"/>
+          <w:sz w:val="21"/>
+          <w:szCs w:val="21"/>
+          <w:u w:val="single"/>
+        </w:rPr>
+      </w:pPr>
+      <w:r>
+        <w:rPr>
+          <w:rFonts w:ascii="Times New Roman" w:cs="Times New Roman" w:eastAsia="Times New Roman" w:hAnsi="Times New Roman"/>
+          <w:sz w:val="21"/>
+          <w:szCs w:val="21"/>
+          <w:rtl w:val="0"/>
+        </w:rPr>
+        <w:t xml:space="preserve">PK -&gt; (</w:t>
+      </w:r>
+      <w:r>
+        <w:rPr>
+          <w:rFonts w:ascii="Times New Roman" w:cs="Times New Roman" w:eastAsia="Times New Roman" w:hAnsi="Times New Roman"/>
+          <w:sz w:val="21"/>
+          <w:szCs w:val="21"/>
+          <w:u w:val="single"/>
+          <w:rtl w:val="0"/>
+        </w:rPr>
+        <w:t xml:space="preserve">NoFac, CBarras)</w:t>
+      </w:r>
+    </w:p>
+    <w:p>
+      <w:pPr>
+        <w:spacing w:before="220" w:lineRule="auto"/>
+        <w:rPr>
+          <w:rFonts w:ascii="Times New Roman" w:cs="Times New Roman" w:eastAsia="Times New Roman" w:hAnsi="Times New Roman"/>
+          <w:sz w:val="21"/>
+          <w:szCs w:val="21"/>
+          <w:u w:val="single"/>
+        </w:rPr>
+      </w:pPr>
+      <w:r>
+        <w:rPr>
+          <w:rFonts w:ascii="Times New Roman" w:cs="Times New Roman" w:eastAsia="Times New Roman" w:hAnsi="Times New Roman"/>
+          <w:sz w:val="21"/>
+          <w:szCs w:val="21"/>
+          <w:rtl w:val="0"/>
+        </w:rPr>
+        <w:t xml:space="preserve">FK 1-&gt; </w:t>
+      </w:r>
+      <w:r>
+        <w:rPr>
+          <w:rFonts w:ascii="Times New Roman" w:cs="Times New Roman" w:eastAsia="Times New Roman" w:hAnsi="Times New Roman"/>
+          <w:sz w:val="21"/>
+          <w:szCs w:val="21"/>
+          <w:u w:val="single"/>
+          <w:rtl w:val="0"/>
+        </w:rPr>
+        <w:t xml:space="preserve">NoFac</w:t>
+      </w:r>
+    </w:p>
+    <w:p>
+      <w:pPr>
+        <w:spacing w:before="220" w:lineRule="auto"/>
+        <w:rPr>
+          <w:rFonts w:ascii="Times New Roman" w:cs="Times New Roman" w:eastAsia="Times New Roman" w:hAnsi="Times New Roman"/>
+          <w:sz w:val="21"/>
+          <w:szCs w:val="21"/>
+          <w:u w:val="single"/>
+        </w:rPr>
+      </w:pPr>
+      <w:r>
+        <w:rPr>
+          <w:rFonts w:ascii="Times New Roman" w:cs="Times New Roman" w:eastAsia="Times New Roman" w:hAnsi="Times New Roman"/>
+          <w:sz w:val="21"/>
+          <w:szCs w:val="21"/>
+          <w:rtl w:val="0"/>
+        </w:rPr>
+        <w:t xml:space="preserve">FK2 -&gt;</w:t>
+      </w:r>
+      <w:r>
+        <w:rPr>
+          <w:rFonts w:ascii="Times New Roman" w:cs="Times New Roman" w:eastAsia="Times New Roman" w:hAnsi="Times New Roman"/>
+          <w:sz w:val="21"/>
+          <w:szCs w:val="21"/>
+          <w:u w:val="single"/>
+          <w:rtl w:val="0"/>
+        </w:rPr>
+        <w:t xml:space="preserve">CBarras</w:t>
+      </w:r>
+    </w:p>
+    <w:p>
+      <w:pPr>
+        <w:spacing w:before="220" w:lineRule="auto"/>
+        <w:rPr>
+          <w:rFonts w:ascii="Times New Roman" w:cs="Times New Roman" w:eastAsia="Times New Roman" w:hAnsi="Times New Roman"/>
+          <w:sz w:val="21"/>
+          <w:szCs w:val="21"/>
+        </w:rPr>
+      </w:pPr>
+      <w:r>
+        <w:rPr>
+          <w:rFonts w:ascii="Times New Roman" w:cs="Times New Roman" w:eastAsia="Times New Roman" w:hAnsi="Times New Roman"/>
+          <w:sz w:val="21"/>
+          <w:szCs w:val="21"/>
+          <w:rtl w:val="0"/>
+        </w:rPr>
+        <w:t xml:space="preserve">AK -&gt; NoFac, </w:t>
+      </w:r>
+      <w:r>
+        <w:rPr>
+          <w:rFonts w:ascii="Times New Roman" w:cs="Times New Roman" w:eastAsia="Times New Roman" w:hAnsi="Times New Roman"/>
+          <w:sz w:val="21"/>
+          <w:szCs w:val="21"/>
+          <w:u w:val="single"/>
+          <w:rtl w:val="0"/>
+        </w:rPr>
+        <w:t xml:space="preserve">CBarras</w:t>
+      </w:r>
+      <w:r>
+        <w:rPr>
+          <w:rFonts w:ascii="Times New Roman" w:cs="Times New Roman" w:eastAsia="Times New Roman" w:hAnsi="Times New Roman"/>
+          <w:sz w:val="21"/>
+          <w:szCs w:val="21"/>
+          <w:rtl w:val="0"/>
+        </w:rPr>
+        <w:t xml:space="preserve">, Cantidad</w:t>
+      </w:r>
+    </w:p>
+    <w:p>
+      <w:pPr>
+        <w:spacing w:before="220" w:lineRule="auto"/>
+        <w:rPr>
+          <w:rFonts w:ascii="Times New Roman" w:cs="Times New Roman" w:eastAsia="Times New Roman" w:hAnsi="Times New Roman"/>
+          <w:sz w:val="21"/>
+          <w:szCs w:val="21"/>
+        </w:rPr>
+      </w:pPr>
+      <w:r>
+        <w:rPr>
+          <w:rFonts w:ascii="Times New Roman" w:cs="Times New Roman" w:eastAsia="Times New Roman" w:hAnsi="Times New Roman"/>
+          <w:b w:val="1"/>
+          <w:sz w:val="21"/>
+          <w:szCs w:val="21"/>
+          <w:rtl w:val="0"/>
+        </w:rPr>
+        <w:t xml:space="preserve">Proveedor (</w:t>
+      </w:r>
+      <w:r>
+        <w:rPr>
+          <w:rFonts w:ascii="Times New Roman" w:cs="Times New Roman" w:eastAsia="Times New Roman" w:hAnsi="Times New Roman"/>
+          <w:b w:val="1"/>
+          <w:sz w:val="21"/>
+          <w:szCs w:val="21"/>
+          <w:u w:val="single"/>
+          <w:rtl w:val="0"/>
+        </w:rPr>
+        <w:t xml:space="preserve">RFCP</w:t>
+      </w:r>
+      <w:r>
+        <w:rPr>
+          <w:rFonts w:ascii="Times New Roman" w:cs="Times New Roman" w:eastAsia="Times New Roman" w:hAnsi="Times New Roman"/>
+          <w:b w:val="1"/>
+          <w:sz w:val="21"/>
+          <w:szCs w:val="21"/>
+          <w:rtl w:val="0"/>
+        </w:rPr>
+        <w:t xml:space="preserve">, RazonSocial, Domicilio, Contacto)</w:t>
+      </w:r>
+      <w:r>
+        <w:rPr>
+          <w:rtl w:val="0"/>
+        </w:rPr>
+      </w:r>
+    </w:p>
+    <w:p>
+      <w:pPr>
+        <w:spacing w:before="220" w:lineRule="auto"/>
+        <w:rPr>
+          <w:rFonts w:ascii="Times New Roman" w:cs="Times New Roman" w:eastAsia="Times New Roman" w:hAnsi="Times New Roman"/>
+          <w:sz w:val="21"/>
+          <w:szCs w:val="21"/>
+          <w:u w:val="single"/>
+        </w:rPr>
+      </w:pPr>
+      <w:r>
+        <w:rPr>
+          <w:rFonts w:ascii="Times New Roman" w:cs="Times New Roman" w:eastAsia="Times New Roman" w:hAnsi="Times New Roman"/>
+          <w:sz w:val="21"/>
+          <w:szCs w:val="21"/>
+          <w:rtl w:val="0"/>
+        </w:rPr>
+        <w:t xml:space="preserve">PK -&gt; </w:t>
+      </w:r>
+      <w:r>
+        <w:rPr>
+          <w:rFonts w:ascii="Times New Roman" w:cs="Times New Roman" w:eastAsia="Times New Roman" w:hAnsi="Times New Roman"/>
+          <w:sz w:val="21"/>
+          <w:szCs w:val="21"/>
+          <w:u w:val="single"/>
+          <w:rtl w:val="0"/>
+        </w:rPr>
+        <w:t xml:space="preserve">RFCP</w:t>
+      </w:r>
+    </w:p>
+    <w:p>
+      <w:pPr>
+        <w:spacing w:before="220" w:lineRule="auto"/>
+        <w:rPr>
+          <w:rFonts w:ascii="Times New Roman" w:cs="Times New Roman" w:eastAsia="Times New Roman" w:hAnsi="Times New Roman"/>
+          <w:sz w:val="21"/>
+          <w:szCs w:val="21"/>
+        </w:rPr>
+      </w:pPr>
+      <w:r>
+        <w:rPr>
+          <w:rFonts w:ascii="Times New Roman" w:cs="Times New Roman" w:eastAsia="Times New Roman" w:hAnsi="Times New Roman"/>
+          <w:sz w:val="21"/>
+          <w:szCs w:val="21"/>
+          <w:rtl w:val="0"/>
+        </w:rPr>
+        <w:t xml:space="preserve">FK -&gt; No hay</w:t>
+      </w:r>
+    </w:p>
+    <w:p>
+      <w:pPr>
+        <w:spacing w:before="220" w:lineRule="auto"/>
+        <w:rPr>
+          <w:rFonts w:ascii="Times New Roman" w:cs="Times New Roman" w:eastAsia="Times New Roman" w:hAnsi="Times New Roman"/>
+          <w:sz w:val="21"/>
+          <w:szCs w:val="21"/>
+        </w:rPr>
+      </w:pPr>
+      <w:r>
+        <w:rPr>
+          <w:rFonts w:ascii="Times New Roman" w:cs="Times New Roman" w:eastAsia="Times New Roman" w:hAnsi="Times New Roman"/>
+          <w:sz w:val="21"/>
+          <w:szCs w:val="21"/>
+          <w:rtl w:val="0"/>
+        </w:rPr>
+        <w:t xml:space="preserve">AK -&gt; </w:t>
+      </w:r>
+      <w:r>
+        <w:rPr>
+          <w:rFonts w:ascii="Times New Roman" w:cs="Times New Roman" w:eastAsia="Times New Roman" w:hAnsi="Times New Roman"/>
+          <w:sz w:val="21"/>
+          <w:szCs w:val="21"/>
+          <w:u w:val="single"/>
+          <w:rtl w:val="0"/>
+        </w:rPr>
+        <w:t xml:space="preserve">RFCP</w:t>
+      </w:r>
+      <w:r>
+        <w:rPr>
+          <w:rFonts w:ascii="Times New Roman" w:cs="Times New Roman" w:eastAsia="Times New Roman" w:hAnsi="Times New Roman"/>
+          <w:sz w:val="21"/>
+          <w:szCs w:val="21"/>
+          <w:rtl w:val="0"/>
+        </w:rPr>
+        <w:t xml:space="preserve">, Domicilio</w:t>
+      </w:r>
+    </w:p>
+    <w:p>
+      <w:pPr>
+        <w:spacing w:before="220" w:lineRule="auto"/>
+        <w:rPr>
+          <w:rFonts w:ascii="Times New Roman" w:cs="Times New Roman" w:eastAsia="Times New Roman" w:hAnsi="Times New Roman"/>
+          <w:b w:val="1"/>
+          <w:sz w:val="21"/>
+          <w:szCs w:val="21"/>
+        </w:rPr>
+      </w:pPr>
+      <w:r>
+        <w:rPr>
+          <w:rFonts w:ascii="Times New Roman" w:cs="Times New Roman" w:eastAsia="Times New Roman" w:hAnsi="Times New Roman"/>
+          <w:b w:val="1"/>
+          <w:sz w:val="21"/>
+          <w:szCs w:val="21"/>
+          <w:rtl w:val="0"/>
+        </w:rPr>
+        <w:t xml:space="preserve">Surte(</w:t>
+      </w:r>
+      <w:r>
+        <w:rPr>
+          <w:rFonts w:ascii="Times New Roman" w:cs="Times New Roman" w:eastAsia="Times New Roman" w:hAnsi="Times New Roman"/>
+          <w:b w:val="1"/>
+          <w:sz w:val="21"/>
+          <w:szCs w:val="21"/>
+          <w:u w:val="single"/>
+          <w:rtl w:val="0"/>
+        </w:rPr>
+        <w:t xml:space="preserve">RFCP</w:t>
+      </w:r>
+      <w:r>
+        <w:rPr>
+          <w:rFonts w:ascii="Times New Roman" w:cs="Times New Roman" w:eastAsia="Times New Roman" w:hAnsi="Times New Roman"/>
+          <w:b w:val="1"/>
+          <w:sz w:val="21"/>
+          <w:szCs w:val="21"/>
+          <w:rtl w:val="0"/>
+        </w:rPr>
+        <w:t xml:space="preserve">,</w:t>
+      </w:r>
+      <w:r>
+        <w:rPr>
+          <w:rFonts w:ascii="Times New Roman" w:cs="Times New Roman" w:eastAsia="Times New Roman" w:hAnsi="Times New Roman"/>
+          <w:b w:val="1"/>
+          <w:sz w:val="21"/>
+          <w:szCs w:val="21"/>
+          <w:u w:val="single"/>
+          <w:rtl w:val="0"/>
+        </w:rPr>
+        <w:t xml:space="preserve">CBarras,</w:t>
+      </w:r>
+      <w:r>
+        <w:rPr>
+          <w:rFonts w:ascii="Times New Roman" w:cs="Times New Roman" w:eastAsia="Times New Roman" w:hAnsi="Times New Roman"/>
+          <w:b w:val="1"/>
+          <w:sz w:val="21"/>
+          <w:szCs w:val="21"/>
+          <w:rtl w:val="0"/>
+        </w:rPr>
+        <w:t xml:space="preserve"> Fecha, Cantidad)</w:t>
+      </w:r>
+    </w:p>
+    <w:p>
+      <w:pPr>
+        <w:spacing w:before="220" w:lineRule="auto"/>
+        <w:rPr>
+          <w:rFonts w:ascii="Times New Roman" w:cs="Times New Roman" w:eastAsia="Times New Roman" w:hAnsi="Times New Roman"/>
+          <w:sz w:val="21"/>
+          <w:szCs w:val="21"/>
+          <w:u w:val="single"/>
+        </w:rPr>
+      </w:pPr>
+      <w:r>
+        <w:rPr>
+          <w:rFonts w:ascii="Times New Roman" w:cs="Times New Roman" w:eastAsia="Times New Roman" w:hAnsi="Times New Roman"/>
+          <w:sz w:val="21"/>
+          <w:szCs w:val="21"/>
+          <w:rtl w:val="0"/>
+        </w:rPr>
+        <w:t xml:space="preserve"> PK -&gt; </w:t>
+      </w:r>
+      <w:r>
+        <w:rPr>
+          <w:rFonts w:ascii="Times New Roman" w:cs="Times New Roman" w:eastAsia="Times New Roman" w:hAnsi="Times New Roman"/>
+          <w:sz w:val="21"/>
+          <w:szCs w:val="21"/>
+          <w:u w:val="single"/>
+          <w:rtl w:val="0"/>
+        </w:rPr>
+        <w:t xml:space="preserve">RFCP</w:t>
+      </w:r>
+      <w:r>
+        <w:rPr>
+          <w:rFonts w:ascii="Times New Roman" w:cs="Times New Roman" w:eastAsia="Times New Roman" w:hAnsi="Times New Roman"/>
+          <w:sz w:val="21"/>
+          <w:szCs w:val="21"/>
+          <w:rtl w:val="0"/>
+        </w:rPr>
+        <w:t xml:space="preserve">,</w:t>
+      </w:r>
+      <w:r>
+        <w:rPr>
+          <w:rFonts w:ascii="Times New Roman" w:cs="Times New Roman" w:eastAsia="Times New Roman" w:hAnsi="Times New Roman"/>
+          <w:sz w:val="21"/>
+          <w:szCs w:val="21"/>
+          <w:u w:val="single"/>
+          <w:rtl w:val="0"/>
+        </w:rPr>
+        <w:t xml:space="preserve">CBarras</w:t>
+      </w:r>
+    </w:p>
+    <w:p>
+      <w:pPr>
+        <w:spacing w:before="220" w:lineRule="auto"/>
+        <w:rPr>
+          <w:rFonts w:ascii="Times New Roman" w:cs="Times New Roman" w:eastAsia="Times New Roman" w:hAnsi="Times New Roman"/>
+          <w:sz w:val="21"/>
+          <w:szCs w:val="21"/>
+          <w:u w:val="single"/>
+        </w:rPr>
+      </w:pPr>
+      <w:r>
+        <w:rPr>
+          <w:rFonts w:ascii="Times New Roman" w:cs="Times New Roman" w:eastAsia="Times New Roman" w:hAnsi="Times New Roman"/>
+          <w:sz w:val="21"/>
+          <w:szCs w:val="21"/>
+          <w:rtl w:val="0"/>
+        </w:rPr>
+        <w:t xml:space="preserve">FK1 -&gt; </w:t>
+      </w:r>
+      <w:r>
+        <w:rPr>
+          <w:rFonts w:ascii="Times New Roman" w:cs="Times New Roman" w:eastAsia="Times New Roman" w:hAnsi="Times New Roman"/>
+          <w:sz w:val="21"/>
+          <w:szCs w:val="21"/>
+          <w:u w:val="single"/>
+          <w:rtl w:val="0"/>
+        </w:rPr>
+        <w:t xml:space="preserve">RFCP</w:t>
+      </w:r>
+    </w:p>
+    <w:p>
+      <w:pPr>
+        <w:spacing w:before="220" w:lineRule="auto"/>
+        <w:rPr>
+          <w:rFonts w:ascii="Times New Roman" w:cs="Times New Roman" w:eastAsia="Times New Roman" w:hAnsi="Times New Roman"/>
+          <w:sz w:val="21"/>
+          <w:szCs w:val="21"/>
+          <w:u w:val="single"/>
+        </w:rPr>
+      </w:pPr>
+      <w:r>
+        <w:rPr>
+          <w:rFonts w:ascii="Times New Roman" w:cs="Times New Roman" w:eastAsia="Times New Roman" w:hAnsi="Times New Roman"/>
+          <w:sz w:val="21"/>
+          <w:szCs w:val="21"/>
+          <w:rtl w:val="0"/>
+        </w:rPr>
+        <w:t xml:space="preserve">FK2 -&gt; </w:t>
+      </w:r>
+      <w:r>
+        <w:rPr>
+          <w:rFonts w:ascii="Times New Roman" w:cs="Times New Roman" w:eastAsia="Times New Roman" w:hAnsi="Times New Roman"/>
+          <w:sz w:val="21"/>
+          <w:szCs w:val="21"/>
+          <w:u w:val="single"/>
+          <w:rtl w:val="0"/>
+        </w:rPr>
+        <w:t xml:space="preserve">CBarras</w:t>
+      </w:r>
+    </w:p>
+    <w:p>
+      <w:pPr>
+        <w:spacing w:before="220" w:lineRule="auto"/>
+        <w:rPr>
+          <w:rFonts w:ascii="Times New Roman" w:cs="Times New Roman" w:eastAsia="Times New Roman" w:hAnsi="Times New Roman"/>
+          <w:sz w:val="21"/>
+          <w:szCs w:val="21"/>
+        </w:rPr>
+      </w:pPr>
+      <w:r>
+        <w:rPr>
+          <w:rFonts w:ascii="Times New Roman" w:cs="Times New Roman" w:eastAsia="Times New Roman" w:hAnsi="Times New Roman"/>
+          <w:sz w:val="21"/>
+          <w:szCs w:val="21"/>
+          <w:rtl w:val="0"/>
+        </w:rPr>
+        <w:t xml:space="preserve">AK -&gt; </w:t>
+      </w:r>
+      <w:r>
+        <w:rPr>
+          <w:rFonts w:ascii="Times New Roman" w:cs="Times New Roman" w:eastAsia="Times New Roman" w:hAnsi="Times New Roman"/>
+          <w:sz w:val="21"/>
+          <w:szCs w:val="21"/>
+          <w:u w:val="single"/>
+          <w:rtl w:val="0"/>
+        </w:rPr>
+        <w:t xml:space="preserve">RFCP</w:t>
+      </w:r>
+      <w:r>
+        <w:rPr>
+          <w:rFonts w:ascii="Times New Roman" w:cs="Times New Roman" w:eastAsia="Times New Roman" w:hAnsi="Times New Roman"/>
+          <w:sz w:val="21"/>
+          <w:szCs w:val="21"/>
+          <w:rtl w:val="0"/>
+        </w:rPr>
+        <w:t xml:space="preserve">,</w:t>
+      </w:r>
+      <w:r>
+        <w:rPr>
+          <w:rFonts w:ascii="Times New Roman" w:cs="Times New Roman" w:eastAsia="Times New Roman" w:hAnsi="Times New Roman"/>
+          <w:sz w:val="21"/>
+          <w:szCs w:val="21"/>
+          <w:u w:val="single"/>
+          <w:rtl w:val="0"/>
+        </w:rPr>
+        <w:t xml:space="preserve">CBarras,</w:t>
+      </w:r>
+      <w:r>
+        <w:rPr>
+          <w:rFonts w:ascii="Times New Roman" w:cs="Times New Roman" w:eastAsia="Times New Roman" w:hAnsi="Times New Roman"/>
+          <w:sz w:val="21"/>
+          <w:szCs w:val="21"/>
+          <w:rtl w:val="0"/>
+        </w:rPr>
+        <w:t xml:space="preserve"> Fecha</w:t>
+      </w:r>
+    </w:p>
+    <w:p>
+      <w:pPr>
         <w:spacing w:after="220" w:before="220" w:lineRule="auto"/>
-        <w:ind w:left="0" w:firstLine="0"/>
-        <w:rPr>
-          <w:rFonts w:ascii="Roboto" w:cs="Roboto" w:eastAsia="Roboto" w:hAnsi="Roboto"/>
+        <w:rPr>
+          <w:rFonts w:ascii="Times New Roman" w:cs="Times New Roman" w:eastAsia="Times New Roman" w:hAnsi="Times New Roman"/>
           <w:sz w:val="21"/>
           <w:szCs w:val="21"/>
         </w:rPr>
@@ -73,7 +920,7 @@
           <w:szCs w:val="21"/>
           <w:rtl w:val="0"/>
         </w:rPr>
-        <w:t xml:space="preserve">- La descripción de los materiales con claves mayores a 2000 y precios menores a 100.</w:t>
+        <w:t xml:space="preserve">1- La descripción de los materiales con claves mayores a 2000 y precios menores a 100.</w:t>
       </w:r>
     </w:p>
     <w:p>
@@ -180,7 +1027,7 @@
           <w:szCs w:val="21"/>
           <w:rtl w:val="0"/>
         </w:rPr>
-        <w:t xml:space="preserve">- La descripción de los materiales que han sido entregados para el proyecto "Aguascalientes".</w:t>
+        <w:t xml:space="preserve">2- La descripción de los materiales que han sido entregados para el proyecto "Aguascalientes".</w:t>
       </w:r>
     </w:p>
     <w:p>
@@ -194,19 +1041,6 @@
       </w:pPr>
       <m:oMath>
         <m:r>
-          <w:rPr>
-            <w:rFonts w:ascii="Roboto" w:cs="Roboto" w:eastAsia="Roboto" w:hAnsi="Roboto"/>
-            <w:sz w:val="21"/>
-            <w:szCs w:val="21"/>
-          </w:rPr>
-          <m:t xml:space="preserve">[</m:t>
-        </m:r>
-        <m:r>
-          <w:rPr>
-            <w:rFonts w:ascii="Roboto" w:cs="Roboto" w:eastAsia="Roboto" w:hAnsi="Roboto"/>
-            <w:sz w:val="21"/>
-            <w:szCs w:val="21"/>
-          </w:rPr>
           <m:t>Π</m:t>
         </m:r>
         <m:sSub>
@@ -237,28 +1071,7 @@
             <w:sz w:val="21"/>
             <w:szCs w:val="21"/>
           </w:rPr>
-          <m:t xml:space="preserve"> </m:t>
-        </m:r>
-        <m:sSub>
-          <m:sSubPr>
-            <m:ctrlPr>
-              <w:rPr>
-                <w:rFonts w:ascii="Roboto" w:cs="Roboto" w:eastAsia="Roboto" w:hAnsi="Roboto"/>
-                <w:sz w:val="21"/>
-                <w:szCs w:val="21"/>
-              </w:rPr>
-            </m:ctrlPr>
-          </m:sSubPr>
-          <m:e/>
-          <m:sub/>
-        </m:sSub>
-        <m:r>
-          <w:rPr>
-            <w:rFonts w:ascii="Roboto" w:cs="Roboto" w:eastAsia="Roboto" w:hAnsi="Roboto"/>
-            <w:sz w:val="21"/>
-            <w:szCs w:val="21"/>
-          </w:rPr>
-          <m:t xml:space="preserve">Materiales&gt;&lt;[Entregan&gt;&lt;(</m:t>
+          <m:t xml:space="preserve"> {Materiales&gt;&lt;[Entregan&gt;&lt;(</m:t>
         </m:r>
         <m:r>
           <w:rPr>
@@ -286,7 +1099,7 @@
                 <w:sz w:val="21"/>
                 <w:szCs w:val="21"/>
               </w:rPr>
-              <m:t xml:space="preserve"> denominación=''Aguascaliente</m:t>
+              <m:t xml:space="preserve"> denominación=''Aguascalientes'</m:t>
             </m:r>
           </m:sub>
         </m:sSub>
@@ -296,7 +1109,7 @@
             <w:sz w:val="21"/>
             <w:szCs w:val="21"/>
           </w:rPr>
-          <m:t xml:space="preserve">Proyectos)]</m:t>
+          <m:t xml:space="preserve">Proyectos)]}</m:t>
         </m:r>
       </m:oMath>
       <w:r>
@@ -321,7 +1134,7 @@
           <w:szCs w:val="21"/>
           <w:rtl w:val="0"/>
         </w:rPr>
-        <w:t xml:space="preserve">- La razón social de los proveedores que han entregado cantidades mayores a 100 del artículo con clave 1000.</w:t>
+        <w:t xml:space="preserve">3- La razón social de los proveedores que han entregado cantidades mayores a 100 del artículo con clave 1000.</w:t>
       </w:r>
     </w:p>
     <w:p>
@@ -335,19 +1148,6 @@
       </w:pPr>
       <m:oMath>
         <m:r>
-          <w:rPr>
-            <w:rFonts w:ascii="Roboto" w:cs="Roboto" w:eastAsia="Roboto" w:hAnsi="Roboto"/>
-            <w:sz w:val="21"/>
-            <w:szCs w:val="21"/>
-          </w:rPr>
-          <m:t xml:space="preserve">[</m:t>
-        </m:r>
-        <m:r>
-          <w:rPr>
-            <w:rFonts w:ascii="Roboto" w:cs="Roboto" w:eastAsia="Roboto" w:hAnsi="Roboto"/>
-            <w:sz w:val="21"/>
-            <w:szCs w:val="21"/>
-          </w:rPr>
           <m:t>Π</m:t>
         </m:r>
         <m:sSub>
@@ -378,7 +1178,7 @@
             <w:sz w:val="21"/>
             <w:szCs w:val="21"/>
           </w:rPr>
-          <m:t xml:space="preserve"> Proveedores&gt;&lt;[</m:t>
+          <m:t xml:space="preserve">( Proveedores&gt;&lt;[</m:t>
         </m:r>
         <m:r>
           <w:rPr>
@@ -416,7 +1216,7 @@
             <w:sz w:val="21"/>
             <w:szCs w:val="21"/>
           </w:rPr>
-          <m:t xml:space="preserve">Entregan)]</m:t>
+          <m:t xml:space="preserve">Entregan])</m:t>
         </m:r>
       </m:oMath>
       <w:r>
@@ -441,7 +1241,7 @@
           <w:szCs w:val="21"/>
           <w:rtl w:val="0"/>
         </w:rPr>
-        <w:t xml:space="preserve">- El RFC de los proveedores que han entregado "Varilla 3/4" a los proyectos tanto a "Mérida" como a "San Luis".</w:t>
+        <w:t xml:space="preserve">4- El RFC de los proveedores que han entregado "Varilla 3/4" a los proyectos tanto a "Mérida" como a "San Luis".</w:t>
       </w:r>
     </w:p>
     <w:p>
@@ -460,7 +1260,7 @@
             <w:sz w:val="21"/>
             <w:szCs w:val="21"/>
           </w:rPr>
-          <m:t xml:space="preserve">R1=[</m:t>
+          <m:t xml:space="preserve">R1=</m:t>
         </m:r>
         <m:r>
           <w:rPr>
@@ -498,7 +1298,7 @@
             <w:sz w:val="21"/>
             <w:szCs w:val="21"/>
           </w:rPr>
-          <m:t xml:space="preserve">{ σ</m:t>
+          <m:t xml:space="preserve">{ (σ</m:t>
         </m:r>
         <m:sSub>
           <m:sSubPr>
@@ -528,7 +1328,7 @@
             <w:sz w:val="21"/>
             <w:szCs w:val="21"/>
           </w:rPr>
-          <m:t xml:space="preserve">Materiales&gt;&lt;(entregan&gt;&lt;</m:t>
+          <m:t xml:space="preserve">Materiales)&gt;&lt;(Entregan&gt;&lt;</m:t>
         </m:r>
         <m:r>
           <w:rPr>
@@ -591,7 +1391,7 @@
             <w:sz w:val="21"/>
             <w:szCs w:val="21"/>
           </w:rPr>
-          <m:t xml:space="preserve">R2=[</m:t>
+          <m:t xml:space="preserve">R2=</m:t>
         </m:r>
         <m:r>
           <w:rPr>
@@ -629,7 +1429,7 @@
             <w:sz w:val="21"/>
             <w:szCs w:val="21"/>
           </w:rPr>
-          <m:t xml:space="preserve">{ σ</m:t>
+          <m:t xml:space="preserve">{ (σ</m:t>
         </m:r>
         <m:sSub>
           <m:sSubPr>
@@ -659,7 +1459,7 @@
             <w:sz w:val="21"/>
             <w:szCs w:val="21"/>
           </w:rPr>
-          <m:t xml:space="preserve">Materiales&gt;&lt;(entregan&gt;&lt;</m:t>
+          <m:t xml:space="preserve">Materiales)&gt;&lt;(Entregan&gt;&lt;</m:t>
         </m:r>
         <m:r>
           <w:rPr>
@@ -697,7 +1497,7 @@
             <w:sz w:val="21"/>
             <w:szCs w:val="21"/>
           </w:rPr>
-          <m:t xml:space="preserve">Proyectos) } </m:t>
+          <m:t xml:space="preserve">Proyectos)} </m:t>
         </m:r>
       </m:oMath>
       <w:r>
@@ -717,12 +1517,12 @@
       </w:pPr>
       <w:r>
         <w:rPr>
-          <w:rFonts w:ascii="Roboto" w:cs="Roboto" w:eastAsia="Roboto" w:hAnsi="Roboto"/>
-          <w:sz w:val="21"/>
-          <w:szCs w:val="21"/>
-          <w:rtl w:val="0"/>
-        </w:rPr>
-        <w:t xml:space="preserve">R1 interseccion R2</w:t>
+          <w:rFonts w:ascii="Nova Mono" w:cs="Nova Mono" w:eastAsia="Nova Mono" w:hAnsi="Nova Mono"/>
+          <w:sz w:val="21"/>
+          <w:szCs w:val="21"/>
+          <w:rtl w:val="0"/>
+        </w:rPr>
+        <w:t xml:space="preserve">R1 ∩ R2</w:t>
       </w:r>
     </w:p>
     <w:p>
@@ -741,7 +1541,7 @@
           <w:szCs w:val="21"/>
           <w:rtl w:val="0"/>
         </w:rPr>
-        <w:t xml:space="preserve">- Denominación de los proyectos, descripción de los materiales y razón social de los proveedores con entregas durante el año de 1997.</w:t>
+        <w:t xml:space="preserve">5- Denominación de los proyectos, descripción de los materiales y razón social de los proveedores con entregas durante el año de 1997.</w:t>
       </w:r>
     </w:p>
     <w:p>
@@ -822,17 +1622,6 @@
           <m:t xml:space="preserve">Entregan)]}}</m:t>
         </m:r>
       </m:oMath>
-      <w:r>
-        <w:rPr>
-          <w:rtl w:val="0"/>
-        </w:rPr>
-      </w:r>
-    </w:p>
-    <w:p>
-      <w:pPr>
-        <w:spacing w:after="220" w:before="220" w:lineRule="auto"/>
-        <w:rPr/>
-      </w:pPr>
       <w:r>
         <w:rPr>
           <w:rtl w:val="0"/>
@@ -1051,7 +1840,7 @@
           <w:rFonts w:ascii="Calibri" w:cs="Calibri" w:eastAsia="Calibri" w:hAnsi="Calibri"/>
           <w:rtl w:val="0"/>
         </w:rPr>
-        <w:t xml:space="preserve">- Títulos de películas en las que ha actuado Sharon Stone. </w:t>
+        <w:t xml:space="preserve">1- Títulos de películas en las que ha actuado Sharon Stone. </w:t>
       </w:r>
     </w:p>
     <w:p>
@@ -1116,7 +1905,7 @@
             <w:sz w:val="21"/>
             <w:szCs w:val="21"/>
           </w:rPr>
-          <m:t xml:space="preserve">Materiales&gt;&lt;(Películas&gt;&lt;</m:t>
+          <m:t xml:space="preserve">{Películas&gt;&lt;(</m:t>
         </m:r>
         <m:r>
           <w:rPr>
@@ -1154,70 +1943,9 @@
             <w:sz w:val="21"/>
             <w:szCs w:val="21"/>
           </w:rPr>
-          <m:t xml:space="preserve">Actor) </m:t>
+          <m:t xml:space="preserve">Elenco) }</m:t>
         </m:r>
       </m:oMath>
-      <w:r>
-        <w:rPr>
-          <w:rtl w:val="0"/>
-        </w:rPr>
-      </w:r>
-    </w:p>
-    <w:p>
-      <w:pPr>
-        <w:pBdr>
-          <w:top w:color="auto" w:space="0" w:sz="0" w:val="none"/>
-          <w:bottom w:color="auto" w:space="0" w:sz="0" w:val="none"/>
-          <w:right w:color="auto" w:space="0" w:sz="0" w:val="none"/>
-          <w:between w:color="auto" w:space="0" w:sz="0" w:val="none"/>
-        </w:pBdr>
-        <w:ind w:left="720" w:firstLine="0"/>
-        <w:rPr>
-          <w:rFonts w:ascii="Calibri" w:cs="Calibri" w:eastAsia="Calibri" w:hAnsi="Calibri"/>
-        </w:rPr>
-      </w:pPr>
-      <w:r>
-        <w:rPr>
-          <w:rtl w:val="0"/>
-        </w:rPr>
-      </w:r>
-    </w:p>
-    <w:p>
-      <w:pPr>
-        <w:pBdr>
-          <w:top w:color="auto" w:space="0" w:sz="0" w:val="none"/>
-          <w:left w:color="auto" w:space="0" w:sz="0" w:val="none"/>
-          <w:bottom w:color="auto" w:space="0" w:sz="0" w:val="none"/>
-          <w:right w:color="auto" w:space="0" w:sz="0" w:val="none"/>
-          <w:between w:color="auto" w:space="0" w:sz="0" w:val="none"/>
-        </w:pBdr>
-        <w:ind w:left="360" w:firstLine="0"/>
-        <w:rPr>
-          <w:rFonts w:ascii="Calibri" w:cs="Calibri" w:eastAsia="Calibri" w:hAnsi="Calibri"/>
-        </w:rPr>
-      </w:pPr>
-      <w:r>
-        <w:rPr>
-          <w:rFonts w:ascii="Calibri" w:cs="Calibri" w:eastAsia="Calibri" w:hAnsi="Calibri"/>
-          <w:rtl w:val="0"/>
-        </w:rPr>
-        <w:t xml:space="preserve">Pi titulo(Fi nombre=”Sharon Stone”(Elenco)) </w:t>
-      </w:r>
-    </w:p>
-    <w:p>
-      <w:pPr>
-        <w:pBdr>
-          <w:top w:color="auto" w:space="0" w:sz="0" w:val="none"/>
-          <w:left w:color="auto" w:space="0" w:sz="0" w:val="none"/>
-          <w:bottom w:color="auto" w:space="0" w:sz="0" w:val="none"/>
-          <w:right w:color="auto" w:space="0" w:sz="0" w:val="none"/>
-          <w:between w:color="auto" w:space="0" w:sz="0" w:val="none"/>
-        </w:pBdr>
-        <w:ind w:left="360" w:firstLine="0"/>
-        <w:rPr>
-          <w:rFonts w:ascii="Calibri" w:cs="Calibri" w:eastAsia="Calibri" w:hAnsi="Calibri"/>
-        </w:rPr>
-      </w:pPr>
       <w:r>
         <w:rPr>
           <w:rtl w:val="0"/>
@@ -1266,7 +1994,7 @@
           <w:rFonts w:ascii="Calibri" w:cs="Calibri" w:eastAsia="Calibri" w:hAnsi="Calibri"/>
           <w:rtl w:val="0"/>
         </w:rPr>
-        <w:t xml:space="preserve">- Nombre e importe de ventas de los productores que han producido películas en las que ha actuado Tom Cruise. </w:t>
+        <w:t xml:space="preserve">2- Nombre e importe de ventas de los productores que han producido películas en las que ha actuado Tom Cruise. </w:t>
       </w:r>
     </w:p>
     <w:p>
@@ -1321,7 +2049,7 @@
                 <w:sz w:val="21"/>
                 <w:szCs w:val="21"/>
               </w:rPr>
-              <m:t xml:space="preserve">nombre AND importe</m:t>
+              <m:t xml:space="preserve">nombre, importe</m:t>
             </m:r>
           </m:sub>
         </m:sSub>
@@ -1331,7 +2059,7 @@
             <w:sz w:val="21"/>
             <w:szCs w:val="21"/>
           </w:rPr>
-          <m:t xml:space="preserve">(Productor&gt;&lt;(Peliculas&gt;&lt;</m:t>
+          <m:t xml:space="preserve">(Productor&gt;&lt;(Películas&gt;&lt;</m:t>
         </m:r>
         <m:r>
           <w:rPr>
@@ -1369,53 +2097,13 @@
             <w:sz w:val="21"/>
             <w:szCs w:val="21"/>
           </w:rPr>
-          <m:t xml:space="preserve">Actor) </m:t>
+          <m:t xml:space="preserve">Elenco) </m:t>
         </m:r>
       </m:oMath>
       <w:r>
         <w:rPr>
           <w:rtl w:val="0"/>
         </w:rPr>
-      </w:r>
-    </w:p>
-    <w:p>
-      <w:pPr>
-        <w:pBdr>
-          <w:top w:color="auto" w:space="0" w:sz="0" w:val="none"/>
-          <w:bottom w:color="auto" w:space="0" w:sz="0" w:val="none"/>
-          <w:right w:color="auto" w:space="0" w:sz="0" w:val="none"/>
-          <w:between w:color="auto" w:space="0" w:sz="0" w:val="none"/>
-        </w:pBdr>
-        <w:rPr>
-          <w:rFonts w:ascii="Calibri" w:cs="Calibri" w:eastAsia="Calibri" w:hAnsi="Calibri"/>
-        </w:rPr>
-      </w:pPr>
-      <w:r>
-        <w:rPr>
-          <w:rtl w:val="0"/>
-        </w:rPr>
-      </w:r>
-    </w:p>
-    <w:p>
-      <w:pPr>
-        <w:pBdr>
-          <w:top w:color="auto" w:space="0" w:sz="0" w:val="none"/>
-          <w:bottom w:color="auto" w:space="0" w:sz="0" w:val="none"/>
-          <w:right w:color="auto" w:space="0" w:sz="0" w:val="none"/>
-          <w:between w:color="auto" w:space="0" w:sz="0" w:val="none"/>
-        </w:pBdr>
-        <w:ind w:left="0" w:firstLine="0"/>
-        <w:rPr>
-          <w:rFonts w:ascii="Calibri" w:cs="Calibri" w:eastAsia="Calibri" w:hAnsi="Calibri"/>
-        </w:rPr>
-      </w:pPr>
-      <w:r>
-        <w:rPr>
-          <w:rFonts w:ascii="Calibri" w:cs="Calibri" w:eastAsia="Calibri" w:hAnsi="Calibri"/>
-          <w:rtl w:val="0"/>
-        </w:rPr>
-        <w:tab/>
-        <w:t xml:space="preserve">Pi nombre and titulo(Productor&gt;&lt;(Pelicula&gt;&lt;(Fi nombre=”Tom Cruise”(Elenco))))</w:t>
       </w:r>
     </w:p>
     <w:p>
@@ -1440,7 +2128,7 @@
           <w:rFonts w:ascii="Calibri" w:cs="Calibri" w:eastAsia="Calibri" w:hAnsi="Calibri"/>
           <w:rtl w:val="0"/>
         </w:rPr>
-        <w:t xml:space="preserve">- Dirección de los estudios en los que se han filmado películas con más de tres horas de duración en las que han actuado Salma Hayek o Antonio Banderas. </w:t>
+        <w:t xml:space="preserve">3- Dirección de los estudios en los que se han filmado películas con más de tres horas de duración en las que han actuado Salma Hayek o Antonio Banderas.</w:t>
       </w:r>
     </w:p>
     <w:p>
@@ -1477,7 +2165,7 @@
             <w:sz w:val="21"/>
             <w:szCs w:val="21"/>
           </w:rPr>
-          <m:t xml:space="preserve">R1= π</m:t>
+          <m:t xml:space="preserve">π</m:t>
         </m:r>
         <m:sSub>
           <m:sSubPr>
@@ -1545,7 +2233,7 @@
             <w:sz w:val="21"/>
             <w:szCs w:val="21"/>
           </w:rPr>
-          <m:t xml:space="preserve">(Peliculas&gt;&lt;</m:t>
+          <m:t xml:space="preserve">Películas)&gt;&lt;(</m:t>
         </m:r>
         <m:r>
           <w:rPr>
@@ -1573,7 +2261,7 @@
                 <w:sz w:val="21"/>
                 <w:szCs w:val="21"/>
               </w:rPr>
-              <m:t xml:space="preserve">nombre='Salma Hayek'</m:t>
+              <m:t xml:space="preserve">nombre='Salma Hayek' OR nombre='Antonio Banderas'</m:t>
             </m:r>
           </m:sub>
         </m:sSub>
@@ -1583,7 +2271,7 @@
             <w:sz w:val="21"/>
             <w:szCs w:val="21"/>
           </w:rPr>
-          <m:t xml:space="preserve">Actor)) </m:t>
+          <m:t xml:space="preserve">Elenco)) </m:t>
         </m:r>
       </m:oMath>
       <w:r>
@@ -1601,145 +2289,10 @@
           <w:szCs w:val="21"/>
         </w:rPr>
       </w:pPr>
-      <m:oMath>
-        <m:r>
-          <w:rPr>
-            <w:rFonts w:ascii="Roboto" w:cs="Roboto" w:eastAsia="Roboto" w:hAnsi="Roboto"/>
-            <w:sz w:val="21"/>
-            <w:szCs w:val="21"/>
-          </w:rPr>
-          <m:t xml:space="preserve">R2== π</m:t>
-        </m:r>
-        <m:sSub>
-          <m:sSubPr>
-            <m:ctrlPr>
-              <w:rPr>
-                <w:rFonts w:ascii="Roboto" w:cs="Roboto" w:eastAsia="Roboto" w:hAnsi="Roboto"/>
-                <w:sz w:val="21"/>
-                <w:szCs w:val="21"/>
-              </w:rPr>
-            </m:ctrlPr>
-          </m:sSubPr>
-          <m:e/>
-          <m:sub>
-            <m:r>
-              <w:rPr>
-                <w:rFonts w:ascii="Roboto" w:cs="Roboto" w:eastAsia="Roboto" w:hAnsi="Roboto"/>
-                <w:sz w:val="21"/>
-                <w:szCs w:val="21"/>
-              </w:rPr>
-              <m:t xml:space="preserve">direccion</m:t>
-            </m:r>
-          </m:sub>
-        </m:sSub>
-        <m:r>
-          <w:rPr>
-            <w:rFonts w:ascii="Roboto" w:cs="Roboto" w:eastAsia="Roboto" w:hAnsi="Roboto"/>
-            <w:sz w:val="21"/>
-            <w:szCs w:val="21"/>
-          </w:rPr>
-          <m:t xml:space="preserve">(Estudio&gt;&lt;(</m:t>
-        </m:r>
-        <m:r>
-          <w:rPr>
-            <w:rFonts w:ascii="Roboto" w:cs="Roboto" w:eastAsia="Roboto" w:hAnsi="Roboto"/>
-            <w:sz w:val="21"/>
-            <w:szCs w:val="21"/>
-          </w:rPr>
-          <m:t>σ</m:t>
-        </m:r>
-        <m:sSub>
-          <m:sSubPr>
-            <m:ctrlPr>
-              <w:rPr>
-                <w:rFonts w:ascii="Roboto" w:cs="Roboto" w:eastAsia="Roboto" w:hAnsi="Roboto"/>
-                <w:sz w:val="21"/>
-                <w:szCs w:val="21"/>
-              </w:rPr>
-            </m:ctrlPr>
-          </m:sSubPr>
-          <m:e/>
-          <m:sub>
-            <m:r>
-              <w:rPr>
-                <w:rFonts w:ascii="Roboto" w:cs="Roboto" w:eastAsia="Roboto" w:hAnsi="Roboto"/>
-                <w:sz w:val="21"/>
-                <w:szCs w:val="21"/>
-              </w:rPr>
-              <m:t xml:space="preserve">Duración&gt;3hrs</m:t>
-            </m:r>
-          </m:sub>
-        </m:sSub>
-        <m:r>
-          <w:rPr>
-            <w:rFonts w:ascii="Roboto" w:cs="Roboto" w:eastAsia="Roboto" w:hAnsi="Roboto"/>
-            <w:sz w:val="21"/>
-            <w:szCs w:val="21"/>
-          </w:rPr>
-          <m:t xml:space="preserve">(Peliculas&gt;&lt;</m:t>
-        </m:r>
-        <m:r>
-          <w:rPr>
-            <w:rFonts w:ascii="Roboto" w:cs="Roboto" w:eastAsia="Roboto" w:hAnsi="Roboto"/>
-            <w:sz w:val="21"/>
-            <w:szCs w:val="21"/>
-          </w:rPr>
-          <m:t>σ</m:t>
-        </m:r>
-        <m:sSub>
-          <m:sSubPr>
-            <m:ctrlPr>
-              <w:rPr>
-                <w:rFonts w:ascii="Roboto" w:cs="Roboto" w:eastAsia="Roboto" w:hAnsi="Roboto"/>
-                <w:sz w:val="21"/>
-                <w:szCs w:val="21"/>
-              </w:rPr>
-            </m:ctrlPr>
-          </m:sSubPr>
-          <m:e/>
-          <m:sub>
-            <m:r>
-              <w:rPr>
-                <w:rFonts w:ascii="Roboto" w:cs="Roboto" w:eastAsia="Roboto" w:hAnsi="Roboto"/>
-                <w:sz w:val="21"/>
-                <w:szCs w:val="21"/>
-              </w:rPr>
-              <m:t xml:space="preserve">nombre='Antonio Banders'</m:t>
-            </m:r>
-          </m:sub>
-        </m:sSub>
-        <m:r>
-          <w:rPr>
-            <w:rFonts w:ascii="Roboto" w:cs="Roboto" w:eastAsia="Roboto" w:hAnsi="Roboto"/>
-            <w:sz w:val="21"/>
-            <w:szCs w:val="21"/>
-          </w:rPr>
-          <m:t xml:space="preserve">Actor)) </m:t>
-        </m:r>
-      </m:oMath>
-      <w:r>
-        <w:rPr>
-          <w:rtl w:val="0"/>
-        </w:rPr>
-      </w:r>
-    </w:p>
-    <w:p>
-      <w:pPr>
-        <w:spacing w:after="220" w:before="220" w:lineRule="auto"/>
-        <w:rPr>
-          <w:rFonts w:ascii="Roboto" w:cs="Roboto" w:eastAsia="Roboto" w:hAnsi="Roboto"/>
-          <w:sz w:val="21"/>
-          <w:szCs w:val="21"/>
-        </w:rPr>
-      </w:pPr>
-      <w:r>
-        <w:rPr>
-          <w:rFonts w:ascii="Roboto" w:cs="Roboto" w:eastAsia="Roboto" w:hAnsi="Roboto"/>
-          <w:sz w:val="21"/>
-          <w:szCs w:val="21"/>
-          <w:rtl w:val="0"/>
-        </w:rPr>
-        <w:t xml:space="preserve">R1 union R2</w:t>
+      <w:r>
+        <w:rPr>
+          <w:rtl w:val="0"/>
+        </w:rPr>
       </w:r>
     </w:p>
     <w:p>
@@ -1804,7 +2357,7 @@
           <w:rFonts w:ascii="Calibri" w:cs="Calibri" w:eastAsia="Calibri" w:hAnsi="Calibri"/>
           <w:rtl w:val="0"/>
         </w:rPr>
-        <w:t xml:space="preserve">- Nombre de todo el elenco que participo en la película "Los enamorados" que fue producida por el estudio "Warner" de sexo femenino. </w:t>
+        <w:t xml:space="preserve">4- Nombre de todo el elenco que participó en la película "Los enamorados" que fue producida por el estudio "Warner" de sexo femenino. </w:t>
       </w:r>
     </w:p>
     <w:p>
@@ -1860,7 +2413,7 @@
                 <w:sz w:val="21"/>
                 <w:szCs w:val="21"/>
               </w:rPr>
-              <m:t xml:space="preserve">nomestudio</m:t>
+              <m:t xml:space="preserve">nombre</m:t>
             </m:r>
           </m:sub>
         </m:sSub>
@@ -1870,7 +2423,7 @@
             <w:sz w:val="21"/>
             <w:szCs w:val="21"/>
           </w:rPr>
-          <m:t xml:space="preserve">(</m:t>
+          <m:t xml:space="preserve">{</m:t>
         </m:r>
         <m:r>
           <w:rPr>
@@ -1908,7 +2461,7 @@
             <w:sz w:val="21"/>
             <w:szCs w:val="21"/>
           </w:rPr>
-          <m:t xml:space="preserve">(Actor &gt;&lt;Elenco&gt;&lt;(</m:t>
+          <m:t xml:space="preserve">Actor &gt;&lt;[Elenco&gt;&lt;(</m:t>
         </m:r>
         <m:r>
           <w:rPr>
@@ -1936,7 +2489,7 @@
                 <w:sz w:val="21"/>
                 <w:szCs w:val="21"/>
               </w:rPr>
-              <m:t xml:space="preserve">título='Los enamorados'</m:t>
+              <m:t xml:space="preserve">título='Los enamorados' AND nomestudio='Warner'</m:t>
             </m:r>
           </m:sub>
         </m:sSub>
@@ -1946,45 +2499,7 @@
             <w:sz w:val="21"/>
             <w:szCs w:val="21"/>
           </w:rPr>
-          <m:t xml:space="preserve">(Pelicula&gt;&lt;</m:t>
-        </m:r>
-        <m:r>
-          <w:rPr>
-            <w:rFonts w:ascii="Roboto" w:cs="Roboto" w:eastAsia="Roboto" w:hAnsi="Roboto"/>
-            <w:sz w:val="21"/>
-            <w:szCs w:val="21"/>
-          </w:rPr>
-          <m:t>σ</m:t>
-        </m:r>
-        <m:sSub>
-          <m:sSubPr>
-            <m:ctrlPr>
-              <w:rPr>
-                <w:rFonts w:ascii="Roboto" w:cs="Roboto" w:eastAsia="Roboto" w:hAnsi="Roboto"/>
-                <w:sz w:val="21"/>
-                <w:szCs w:val="21"/>
-              </w:rPr>
-            </m:ctrlPr>
-          </m:sSubPr>
-          <m:e/>
-          <m:sub>
-            <m:r>
-              <w:rPr>
-                <w:rFonts w:ascii="Roboto" w:cs="Roboto" w:eastAsia="Roboto" w:hAnsi="Roboto"/>
-                <w:sz w:val="21"/>
-                <w:szCs w:val="21"/>
-              </w:rPr>
-              <m:t xml:space="preserve">nomestudio='Warner' </m:t>
-            </m:r>
-          </m:sub>
-        </m:sSub>
-        <m:r>
-          <w:rPr>
-            <w:rFonts w:ascii="Roboto" w:cs="Roboto" w:eastAsia="Roboto" w:hAnsi="Roboto"/>
-            <w:sz w:val="21"/>
-            <w:szCs w:val="21"/>
-          </w:rPr>
-          <m:t xml:space="preserve">Estudio))</m:t>
+          <m:t xml:space="preserve">Pelicula)]}</m:t>
         </m:r>
       </m:oMath>
       <w:r>
@@ -2034,26 +2549,7 @@
           <w:rFonts w:ascii="Calibri" w:cs="Calibri" w:eastAsia="Calibri" w:hAnsi="Calibri"/>
           <w:rtl w:val="0"/>
         </w:rPr>
-        <w:t xml:space="preserve">- El director de la compañía te pide un reporte con la Dirección, teléfono y sexo del actor que colaboró con los estudios con dirección "Epigmenio" y "La gran manzana" cuyo dicho estudio realizó películas tanto en el año 1999 y 2010. </w:t>
-      </w:r>
-    </w:p>
-    <w:p>
-      <w:pPr>
-        <w:pBdr>
-          <w:top w:color="auto" w:space="0" w:sz="0" w:val="none"/>
-          <w:bottom w:color="auto" w:space="0" w:sz="0" w:val="none"/>
-          <w:right w:color="auto" w:space="0" w:sz="0" w:val="none"/>
-          <w:between w:color="auto" w:space="0" w:sz="0" w:val="none"/>
-        </w:pBdr>
-        <w:ind w:left="720" w:firstLine="0"/>
-        <w:rPr>
-          <w:rFonts w:ascii="Calibri" w:cs="Calibri" w:eastAsia="Calibri" w:hAnsi="Calibri"/>
-        </w:rPr>
-      </w:pPr>
-      <w:r>
-        <w:rPr>
-          <w:rtl w:val="0"/>
-        </w:rPr>
+        <w:t xml:space="preserve">5- El director de la compañía te pide un reporte con la Dirección, teléfono y sexo del actor que colaboró con los estudios con dirección "Epigmenio" y "La gran manzana" cuyo dicho estudio realizó películas tanto en el año 1999 y 2010. </w:t>
       </w:r>
     </w:p>
     <w:p>
@@ -2072,7 +2568,7 @@
           <w:szCs w:val="21"/>
           <w:rtl w:val="0"/>
         </w:rPr>
-        <w:t xml:space="preserve">R1=      </w:t>
+        <w:t xml:space="preserve">R1=</w:t>
       </w:r>
       <m:oMath>
         <m:r>
@@ -2111,7 +2607,7 @@
             <w:sz w:val="21"/>
             <w:szCs w:val="21"/>
           </w:rPr>
-          <m:t xml:space="preserve">Actor&gt;&lt;(Elenco&gt;&lt;(</m:t>
+          <m:t xml:space="preserve"> Actor&gt;&lt;[Elenco&gt;&lt;{(</m:t>
         </m:r>
         <m:r>
           <w:rPr>
@@ -2126,8 +2622,8 @@
             <m:ctrlPr>
               <w:rPr>
                 <w:rFonts w:ascii="Roboto" w:cs="Roboto" w:eastAsia="Roboto" w:hAnsi="Roboto"/>
-                <w:sz w:val="21"/>
-                <w:szCs w:val="21"/>
+                <w:sz w:val="18"/>
+                <w:szCs w:val="18"/>
               </w:rPr>
             </m:ctrlPr>
           </m:sSubPr>
@@ -2136,10 +2632,10 @@
             <m:r>
               <w:rPr>
                 <w:rFonts w:ascii="Roboto" w:cs="Roboto" w:eastAsia="Roboto" w:hAnsi="Roboto"/>
-                <w:sz w:val="21"/>
-                <w:szCs w:val="21"/>
-              </w:rPr>
-              <m:t xml:space="preserve">sexo='fem'</m:t>
+                <w:sz w:val="18"/>
+                <w:szCs w:val="18"/>
+              </w:rPr>
+              <m:t xml:space="preserve">año==1999</m:t>
             </m:r>
           </m:sub>
         </m:sSub>
@@ -2149,7 +2645,7 @@
             <w:sz w:val="21"/>
             <w:szCs w:val="21"/>
           </w:rPr>
-          <m:t xml:space="preserve">(Actor &gt;&lt;(</m:t>
+          <m:t xml:space="preserve"> Pelicula)&gt;&lt;(</m:t>
         </m:r>
         <m:r>
           <w:rPr>
@@ -2177,7 +2673,7 @@
                 <w:sz w:val="21"/>
                 <w:szCs w:val="21"/>
               </w:rPr>
-              <m:t xml:space="preserve">año==1999</m:t>
+              <m:t xml:space="preserve">dirección='Epigmenio'</m:t>
             </m:r>
           </m:sub>
         </m:sSub>
@@ -2187,15 +2683,41 @@
             <w:sz w:val="21"/>
             <w:szCs w:val="21"/>
           </w:rPr>
-          <m:t xml:space="preserve">(Pelicula&gt;&lt;</m:t>
-        </m:r>
-        <m:r>
-          <w:rPr>
-            <w:rFonts w:ascii="Roboto" w:cs="Roboto" w:eastAsia="Roboto" w:hAnsi="Roboto"/>
-            <w:sz w:val="21"/>
-            <w:szCs w:val="21"/>
-          </w:rPr>
-          <m:t>σ</m:t>
+          <m:t xml:space="preserve">Estudio)}]</m:t>
+        </m:r>
+      </m:oMath>
+      <w:r>
+        <w:rPr>
+          <w:rtl w:val="0"/>
+        </w:rPr>
+      </w:r>
+    </w:p>
+    <w:p>
+      <w:pPr>
+        <w:spacing w:after="220" w:before="220" w:lineRule="auto"/>
+        <w:rPr>
+          <w:rFonts w:ascii="Roboto" w:cs="Roboto" w:eastAsia="Roboto" w:hAnsi="Roboto"/>
+          <w:sz w:val="21"/>
+          <w:szCs w:val="21"/>
+        </w:rPr>
+      </w:pPr>
+      <w:r>
+        <w:rPr>
+          <w:rFonts w:ascii="Roboto" w:cs="Roboto" w:eastAsia="Roboto" w:hAnsi="Roboto"/>
+          <w:sz w:val="21"/>
+          <w:szCs w:val="21"/>
+          <w:rtl w:val="0"/>
+        </w:rPr>
+        <w:t xml:space="preserve">R2=</w:t>
+      </w:r>
+      <m:oMath>
+        <m:r>
+          <w:rPr>
+            <w:rFonts w:ascii="Roboto" w:cs="Roboto" w:eastAsia="Roboto" w:hAnsi="Roboto"/>
+            <w:sz w:val="21"/>
+            <w:szCs w:val="21"/>
+          </w:rPr>
+          <m:t xml:space="preserve">π</m:t>
         </m:r>
         <m:sSub>
           <m:sSubPr>
@@ -2215,7 +2737,7 @@
                 <w:sz w:val="21"/>
                 <w:szCs w:val="21"/>
               </w:rPr>
-              <m:t xml:space="preserve">dirección='Epigmenio'</m:t>
+              <m:t xml:space="preserve">dirección,teléfono, sexo</m:t>
             </m:r>
           </m:sub>
         </m:sSub>
@@ -2225,49 +2747,23 @@
             <w:sz w:val="21"/>
             <w:szCs w:val="21"/>
           </w:rPr>
-          <m:t xml:space="preserve">Estudio))</m:t>
-        </m:r>
-      </m:oMath>
-      <w:r>
-        <w:rPr>
-          <w:rtl w:val="0"/>
-        </w:rPr>
-      </w:r>
-    </w:p>
-    <w:p>
-      <w:pPr>
-        <w:spacing w:after="220" w:before="220" w:lineRule="auto"/>
-        <w:rPr>
-          <w:rFonts w:ascii="Roboto" w:cs="Roboto" w:eastAsia="Roboto" w:hAnsi="Roboto"/>
-          <w:sz w:val="21"/>
-          <w:szCs w:val="21"/>
-        </w:rPr>
-      </w:pPr>
-      <w:r>
-        <w:rPr>
-          <w:rFonts w:ascii="Roboto" w:cs="Roboto" w:eastAsia="Roboto" w:hAnsi="Roboto"/>
-          <w:sz w:val="21"/>
-          <w:szCs w:val="21"/>
-          <w:rtl w:val="0"/>
-        </w:rPr>
-        <w:t xml:space="preserve">R2=</w:t>
-      </w:r>
-      <m:oMath>
-        <m:r>
-          <w:rPr>
-            <w:rFonts w:ascii="Roboto" w:cs="Roboto" w:eastAsia="Roboto" w:hAnsi="Roboto"/>
-            <w:sz w:val="21"/>
-            <w:szCs w:val="21"/>
-          </w:rPr>
-          <m:t xml:space="preserve">π</m:t>
+          <m:t xml:space="preserve"> Actor&gt;&lt;[Elenco&gt;&lt;{(</m:t>
+        </m:r>
+        <m:r>
+          <w:rPr>
+            <w:rFonts w:ascii="Roboto" w:cs="Roboto" w:eastAsia="Roboto" w:hAnsi="Roboto"/>
+            <w:sz w:val="21"/>
+            <w:szCs w:val="21"/>
+          </w:rPr>
+          <m:t>σ</m:t>
         </m:r>
         <m:sSub>
           <m:sSubPr>
             <m:ctrlPr>
               <w:rPr>
                 <w:rFonts w:ascii="Roboto" w:cs="Roboto" w:eastAsia="Roboto" w:hAnsi="Roboto"/>
-                <w:sz w:val="21"/>
-                <w:szCs w:val="21"/>
+                <w:sz w:val="18"/>
+                <w:szCs w:val="18"/>
               </w:rPr>
             </m:ctrlPr>
           </m:sSubPr>
@@ -2276,10 +2772,10 @@
             <m:r>
               <w:rPr>
                 <w:rFonts w:ascii="Roboto" w:cs="Roboto" w:eastAsia="Roboto" w:hAnsi="Roboto"/>
-                <w:sz w:val="21"/>
-                <w:szCs w:val="21"/>
-              </w:rPr>
-              <m:t xml:space="preserve">dirección,teléfono, sexo</m:t>
+                <w:sz w:val="18"/>
+                <w:szCs w:val="18"/>
+              </w:rPr>
+              <m:t xml:space="preserve">año ==2010 </m:t>
             </m:r>
           </m:sub>
         </m:sSub>
@@ -2289,7 +2785,7 @@
             <w:sz w:val="21"/>
             <w:szCs w:val="21"/>
           </w:rPr>
-          <m:t xml:space="preserve">Actor&gt;&lt;(Elenco&gt;&lt;(</m:t>
+          <m:t xml:space="preserve">Pelicula)&gt;&lt;(</m:t>
         </m:r>
         <m:r>
           <w:rPr>
@@ -2317,7 +2813,7 @@
                 <w:sz w:val="21"/>
                 <w:szCs w:val="21"/>
               </w:rPr>
-              <m:t xml:space="preserve">sexo='fem'</m:t>
+              <m:t xml:space="preserve">dirección='Epigmenio'</m:t>
             </m:r>
           </m:sub>
         </m:sSub>
@@ -2327,15 +2823,41 @@
             <w:sz w:val="21"/>
             <w:szCs w:val="21"/>
           </w:rPr>
-          <m:t xml:space="preserve">(Actor &gt;&lt;(</m:t>
-        </m:r>
-        <m:r>
-          <w:rPr>
-            <w:rFonts w:ascii="Roboto" w:cs="Roboto" w:eastAsia="Roboto" w:hAnsi="Roboto"/>
-            <w:sz w:val="21"/>
-            <w:szCs w:val="21"/>
-          </w:rPr>
-          <m:t>σ</m:t>
+          <m:t xml:space="preserve">Estudio)}]</m:t>
+        </m:r>
+      </m:oMath>
+      <w:r>
+        <w:rPr>
+          <w:rtl w:val="0"/>
+        </w:rPr>
+      </w:r>
+    </w:p>
+    <w:p>
+      <w:pPr>
+        <w:spacing w:after="220" w:before="220" w:lineRule="auto"/>
+        <w:rPr>
+          <w:rFonts w:ascii="Roboto" w:cs="Roboto" w:eastAsia="Roboto" w:hAnsi="Roboto"/>
+          <w:sz w:val="21"/>
+          <w:szCs w:val="21"/>
+        </w:rPr>
+      </w:pPr>
+      <w:r>
+        <w:rPr>
+          <w:rFonts w:ascii="Roboto" w:cs="Roboto" w:eastAsia="Roboto" w:hAnsi="Roboto"/>
+          <w:sz w:val="21"/>
+          <w:szCs w:val="21"/>
+          <w:rtl w:val="0"/>
+        </w:rPr>
+        <w:t xml:space="preserve">R3=</w:t>
+      </w:r>
+      <m:oMath>
+        <m:r>
+          <w:rPr>
+            <w:rFonts w:ascii="Roboto" w:cs="Roboto" w:eastAsia="Roboto" w:hAnsi="Roboto"/>
+            <w:sz w:val="21"/>
+            <w:szCs w:val="21"/>
+          </w:rPr>
+          <m:t xml:space="preserve">π</m:t>
         </m:r>
         <m:sSub>
           <m:sSubPr>
@@ -2355,7 +2877,7 @@
                 <w:sz w:val="21"/>
                 <w:szCs w:val="21"/>
               </w:rPr>
-              <m:t xml:space="preserve">año==2010</m:t>
+              <m:t xml:space="preserve">dirección,teléfono, sexo</m:t>
             </m:r>
           </m:sub>
         </m:sSub>
@@ -2365,7 +2887,7 @@
             <w:sz w:val="21"/>
             <w:szCs w:val="21"/>
           </w:rPr>
-          <m:t xml:space="preserve">(Pelicula&gt;&lt;</m:t>
+          <m:t xml:space="preserve"> Actor&gt;&lt;[Elenco&gt;&lt;{(</m:t>
         </m:r>
         <m:r>
           <w:rPr>
@@ -2379,7 +2901,9 @@
           <m:sSubPr>
             <m:ctrlPr>
               <w:rPr>
-                <w:rFonts w:ascii="Calibri" w:cs="Calibri" w:eastAsia="Calibri" w:hAnsi="Calibri"/>
+                <w:rFonts w:ascii="Roboto" w:cs="Roboto" w:eastAsia="Roboto" w:hAnsi="Roboto"/>
+                <w:sz w:val="21"/>
+                <w:szCs w:val="21"/>
               </w:rPr>
             </m:ctrlPr>
           </m:sSubPr>
@@ -2391,13 +2915,7 @@
                 <w:sz w:val="21"/>
                 <w:szCs w:val="21"/>
               </w:rPr>
-              <m:t xml:space="preserve">dirección=</m:t>
-            </m:r>
-            <m:r>
-              <w:rPr>
-                <w:rFonts w:ascii="Calibri" w:cs="Calibri" w:eastAsia="Calibri" w:hAnsi="Calibri"/>
-              </w:rPr>
-              <m:t xml:space="preserve">La gran manzana</m:t>
+              <m:t xml:space="preserve">año==1999</m:t>
             </m:r>
           </m:sub>
         </m:sSub>
@@ -2407,41 +2925,15 @@
             <w:sz w:val="21"/>
             <w:szCs w:val="21"/>
           </w:rPr>
-          <m:t xml:space="preserve">Estudio))</m:t>
-        </m:r>
-      </m:oMath>
-      <w:r>
-        <w:rPr>
-          <w:rtl w:val="0"/>
-        </w:rPr>
-      </w:r>
-    </w:p>
-    <w:p>
-      <w:pPr>
-        <w:spacing w:after="220" w:before="220" w:lineRule="auto"/>
-        <w:rPr>
-          <w:rFonts w:ascii="Roboto" w:cs="Roboto" w:eastAsia="Roboto" w:hAnsi="Roboto"/>
-          <w:sz w:val="21"/>
-          <w:szCs w:val="21"/>
-        </w:rPr>
-      </w:pPr>
-      <w:r>
-        <w:rPr>
-          <w:rFonts w:ascii="Roboto" w:cs="Roboto" w:eastAsia="Roboto" w:hAnsi="Roboto"/>
-          <w:sz w:val="21"/>
-          <w:szCs w:val="21"/>
-          <w:rtl w:val="0"/>
-        </w:rPr>
-        <w:t xml:space="preserve">R3=</w:t>
-      </w:r>
-      <m:oMath>
-        <m:r>
-          <w:rPr>
-            <w:rFonts w:ascii="Roboto" w:cs="Roboto" w:eastAsia="Roboto" w:hAnsi="Roboto"/>
-            <w:sz w:val="21"/>
-            <w:szCs w:val="21"/>
-          </w:rPr>
-          <m:t xml:space="preserve">π</m:t>
+          <m:t xml:space="preserve">Pelicula)&gt;&lt;(</m:t>
+        </m:r>
+        <m:r>
+          <w:rPr>
+            <w:rFonts w:ascii="Roboto" w:cs="Roboto" w:eastAsia="Roboto" w:hAnsi="Roboto"/>
+            <w:sz w:val="21"/>
+            <w:szCs w:val="21"/>
+          </w:rPr>
+          <m:t>σ</m:t>
         </m:r>
         <m:sSub>
           <m:sSubPr>
@@ -2461,7 +2953,21 @@
                 <w:sz w:val="21"/>
                 <w:szCs w:val="21"/>
               </w:rPr>
-              <m:t xml:space="preserve">dirección,teléfono, sexo</m:t>
+              <m:t xml:space="preserve">dirección='</m:t>
+            </m:r>
+            <m:r>
+              <w:rPr>
+                <w:rFonts w:ascii="Calibri" w:cs="Calibri" w:eastAsia="Calibri" w:hAnsi="Calibri"/>
+              </w:rPr>
+              <m:t xml:space="preserve">La gran manzana</m:t>
+            </m:r>
+            <m:r>
+              <w:rPr>
+                <w:rFonts w:ascii="Roboto" w:cs="Roboto" w:eastAsia="Roboto" w:hAnsi="Roboto"/>
+                <w:sz w:val="21"/>
+                <w:szCs w:val="21"/>
+              </w:rPr>
+              <m:t xml:space="preserve">'</m:t>
             </m:r>
           </m:sub>
         </m:sSub>
@@ -2471,15 +2977,41 @@
             <w:sz w:val="21"/>
             <w:szCs w:val="21"/>
           </w:rPr>
-          <m:t xml:space="preserve">Actor&gt;&lt;(Elenco&gt;&lt;(</m:t>
-        </m:r>
-        <m:r>
-          <w:rPr>
-            <w:rFonts w:ascii="Roboto" w:cs="Roboto" w:eastAsia="Roboto" w:hAnsi="Roboto"/>
-            <w:sz w:val="21"/>
-            <w:szCs w:val="21"/>
-          </w:rPr>
-          <m:t>σ</m:t>
+          <m:t xml:space="preserve">Estudio)}]</m:t>
+        </m:r>
+      </m:oMath>
+      <w:r>
+        <w:rPr>
+          <w:rtl w:val="0"/>
+        </w:rPr>
+      </w:r>
+    </w:p>
+    <w:p>
+      <w:pPr>
+        <w:spacing w:after="220" w:before="220" w:lineRule="auto"/>
+        <w:rPr>
+          <w:rFonts w:ascii="Roboto" w:cs="Roboto" w:eastAsia="Roboto" w:hAnsi="Roboto"/>
+          <w:sz w:val="21"/>
+          <w:szCs w:val="21"/>
+        </w:rPr>
+      </w:pPr>
+      <w:r>
+        <w:rPr>
+          <w:rFonts w:ascii="Roboto" w:cs="Roboto" w:eastAsia="Roboto" w:hAnsi="Roboto"/>
+          <w:sz w:val="21"/>
+          <w:szCs w:val="21"/>
+          <w:rtl w:val="0"/>
+        </w:rPr>
+        <w:t xml:space="preserve">R4=</w:t>
+      </w:r>
+      <m:oMath>
+        <m:r>
+          <w:rPr>
+            <w:rFonts w:ascii="Roboto" w:cs="Roboto" w:eastAsia="Roboto" w:hAnsi="Roboto"/>
+            <w:sz w:val="21"/>
+            <w:szCs w:val="21"/>
+          </w:rPr>
+          <m:t xml:space="preserve">π</m:t>
         </m:r>
         <m:sSub>
           <m:sSubPr>
@@ -2499,7 +3031,7 @@
                 <w:sz w:val="21"/>
                 <w:szCs w:val="21"/>
               </w:rPr>
-              <m:t xml:space="preserve">sexo='fem'</m:t>
+              <m:t xml:space="preserve">dirección,teléfono, sexo</m:t>
             </m:r>
           </m:sub>
         </m:sSub>
@@ -2509,7 +3041,7 @@
             <w:sz w:val="21"/>
             <w:szCs w:val="21"/>
           </w:rPr>
-          <m:t xml:space="preserve">(Actor &gt;&lt;(</m:t>
+          <m:t xml:space="preserve"> Actor&gt;&lt;[Elenco&gt;&lt;{(</m:t>
         </m:r>
         <m:r>
           <w:rPr>
@@ -2537,7 +3069,7 @@
                 <w:sz w:val="21"/>
                 <w:szCs w:val="21"/>
               </w:rPr>
-              <m:t xml:space="preserve">año==1999</m:t>
+              <m:t xml:space="preserve">año==2010</m:t>
             </m:r>
           </m:sub>
         </m:sSub>
@@ -2547,7 +3079,7 @@
             <w:sz w:val="21"/>
             <w:szCs w:val="21"/>
           </w:rPr>
-          <m:t xml:space="preserve">(Pelicula&gt;&lt;</m:t>
+          <m:t xml:space="preserve">Pelicula)&gt;&lt;(</m:t>
         </m:r>
         <m:r>
           <w:rPr>
@@ -2561,9 +3093,7 @@
           <m:sSubPr>
             <m:ctrlPr>
               <w:rPr>
-                <w:rFonts w:ascii="Roboto" w:cs="Roboto" w:eastAsia="Roboto" w:hAnsi="Roboto"/>
-                <w:sz w:val="21"/>
-                <w:szCs w:val="21"/>
+                <w:rFonts w:ascii="Calibri" w:cs="Calibri" w:eastAsia="Calibri" w:hAnsi="Calibri"/>
               </w:rPr>
             </m:ctrlPr>
           </m:sSubPr>
@@ -2575,7 +3105,13 @@
                 <w:sz w:val="21"/>
                 <w:szCs w:val="21"/>
               </w:rPr>
-              <m:t xml:space="preserve">dirección='Epigmenio'</m:t>
+              <m:t xml:space="preserve">dirección='</m:t>
+            </m:r>
+            <m:r>
+              <w:rPr>
+                <w:rFonts w:ascii="Calibri" w:cs="Calibri" w:eastAsia="Calibri" w:hAnsi="Calibri"/>
+              </w:rPr>
+              <m:t xml:space="preserve">La gran manzana'</m:t>
             </m:r>
           </m:sub>
         </m:sSub>
@@ -2585,7 +3121,7 @@
             <w:sz w:val="21"/>
             <w:szCs w:val="21"/>
           </w:rPr>
-          <m:t xml:space="preserve">Estudio))</m:t>
+          <m:t xml:space="preserve">Estudio)}]</m:t>
         </m:r>
       </m:oMath>
       <w:r>
@@ -2605,204 +3141,12 @@
       </w:pPr>
       <w:r>
         <w:rPr>
-          <w:rFonts w:ascii="Roboto" w:cs="Roboto" w:eastAsia="Roboto" w:hAnsi="Roboto"/>
-          <w:sz w:val="21"/>
-          <w:szCs w:val="21"/>
-          <w:rtl w:val="0"/>
-        </w:rPr>
-        <w:t xml:space="preserve">R4=</w:t>
-      </w:r>
-    </w:p>
-    <w:p>
-      <w:pPr>
-        <w:spacing w:after="220" w:before="220" w:lineRule="auto"/>
-        <w:rPr>
-          <w:rFonts w:ascii="Roboto" w:cs="Roboto" w:eastAsia="Roboto" w:hAnsi="Roboto"/>
-          <w:sz w:val="21"/>
-          <w:szCs w:val="21"/>
-        </w:rPr>
-      </w:pPr>
-      <m:oMath>
-        <m:r>
-          <w:rPr>
-            <w:rFonts w:ascii="Roboto" w:cs="Roboto" w:eastAsia="Roboto" w:hAnsi="Roboto"/>
-            <w:sz w:val="21"/>
-            <w:szCs w:val="21"/>
-          </w:rPr>
-          <m:t xml:space="preserve">π</m:t>
-        </m:r>
-        <m:sSub>
-          <m:sSubPr>
-            <m:ctrlPr>
-              <w:rPr>
-                <w:rFonts w:ascii="Roboto" w:cs="Roboto" w:eastAsia="Roboto" w:hAnsi="Roboto"/>
-                <w:sz w:val="21"/>
-                <w:szCs w:val="21"/>
-              </w:rPr>
-            </m:ctrlPr>
-          </m:sSubPr>
-          <m:e/>
-          <m:sub>
-            <m:r>
-              <w:rPr>
-                <w:rFonts w:ascii="Roboto" w:cs="Roboto" w:eastAsia="Roboto" w:hAnsi="Roboto"/>
-                <w:sz w:val="21"/>
-                <w:szCs w:val="21"/>
-              </w:rPr>
-              <m:t xml:space="preserve">dirección,teléfono, sexo</m:t>
-            </m:r>
-          </m:sub>
-        </m:sSub>
-        <m:r>
-          <w:rPr>
-            <w:rFonts w:ascii="Roboto" w:cs="Roboto" w:eastAsia="Roboto" w:hAnsi="Roboto"/>
-            <w:sz w:val="21"/>
-            <w:szCs w:val="21"/>
-          </w:rPr>
-          <m:t xml:space="preserve">Actor&gt;&lt;(Elenco&gt;&lt;(</m:t>
-        </m:r>
-        <m:r>
-          <w:rPr>
-            <w:rFonts w:ascii="Roboto" w:cs="Roboto" w:eastAsia="Roboto" w:hAnsi="Roboto"/>
-            <w:sz w:val="21"/>
-            <w:szCs w:val="21"/>
-          </w:rPr>
-          <m:t>σ</m:t>
-        </m:r>
-        <m:sSub>
-          <m:sSubPr>
-            <m:ctrlPr>
-              <w:rPr>
-                <w:rFonts w:ascii="Roboto" w:cs="Roboto" w:eastAsia="Roboto" w:hAnsi="Roboto"/>
-                <w:sz w:val="21"/>
-                <w:szCs w:val="21"/>
-              </w:rPr>
-            </m:ctrlPr>
-          </m:sSubPr>
-          <m:e/>
-          <m:sub>
-            <m:r>
-              <w:rPr>
-                <w:rFonts w:ascii="Roboto" w:cs="Roboto" w:eastAsia="Roboto" w:hAnsi="Roboto"/>
-                <w:sz w:val="21"/>
-                <w:szCs w:val="21"/>
-              </w:rPr>
-              <m:t xml:space="preserve">sexo='fem'</m:t>
-            </m:r>
-          </m:sub>
-        </m:sSub>
-        <m:r>
-          <w:rPr>
-            <w:rFonts w:ascii="Roboto" w:cs="Roboto" w:eastAsia="Roboto" w:hAnsi="Roboto"/>
-            <w:sz w:val="21"/>
-            <w:szCs w:val="21"/>
-          </w:rPr>
-          <m:t xml:space="preserve">(Actor &gt;&lt;(</m:t>
-        </m:r>
-        <m:r>
-          <w:rPr>
-            <w:rFonts w:ascii="Roboto" w:cs="Roboto" w:eastAsia="Roboto" w:hAnsi="Roboto"/>
-            <w:sz w:val="21"/>
-            <w:szCs w:val="21"/>
-          </w:rPr>
-          <m:t>σ</m:t>
-        </m:r>
-        <m:sSub>
-          <m:sSubPr>
-            <m:ctrlPr>
-              <w:rPr>
-                <w:rFonts w:ascii="Roboto" w:cs="Roboto" w:eastAsia="Roboto" w:hAnsi="Roboto"/>
-                <w:sz w:val="21"/>
-                <w:szCs w:val="21"/>
-              </w:rPr>
-            </m:ctrlPr>
-          </m:sSubPr>
-          <m:e/>
-          <m:sub>
-            <m:r>
-              <w:rPr>
-                <w:rFonts w:ascii="Roboto" w:cs="Roboto" w:eastAsia="Roboto" w:hAnsi="Roboto"/>
-                <w:sz w:val="21"/>
-                <w:szCs w:val="21"/>
-              </w:rPr>
-              <m:t xml:space="preserve">año==2010</m:t>
-            </m:r>
-          </m:sub>
-        </m:sSub>
-        <m:r>
-          <w:rPr>
-            <w:rFonts w:ascii="Roboto" w:cs="Roboto" w:eastAsia="Roboto" w:hAnsi="Roboto"/>
-            <w:sz w:val="21"/>
-            <w:szCs w:val="21"/>
-          </w:rPr>
-          <m:t xml:space="preserve">(Pelicula&gt;&lt;</m:t>
-        </m:r>
-        <m:r>
-          <w:rPr>
-            <w:rFonts w:ascii="Roboto" w:cs="Roboto" w:eastAsia="Roboto" w:hAnsi="Roboto"/>
-            <w:sz w:val="21"/>
-            <w:szCs w:val="21"/>
-          </w:rPr>
-          <m:t>σ</m:t>
-        </m:r>
-        <m:sSub>
-          <m:sSubPr>
-            <m:ctrlPr>
-              <w:rPr>
-                <w:rFonts w:ascii="Calibri" w:cs="Calibri" w:eastAsia="Calibri" w:hAnsi="Calibri"/>
-              </w:rPr>
-            </m:ctrlPr>
-          </m:sSubPr>
-          <m:e/>
-          <m:sub>
-            <m:r>
-              <w:rPr>
-                <w:rFonts w:ascii="Roboto" w:cs="Roboto" w:eastAsia="Roboto" w:hAnsi="Roboto"/>
-                <w:sz w:val="21"/>
-                <w:szCs w:val="21"/>
-              </w:rPr>
-              <m:t xml:space="preserve">dirección=</m:t>
-            </m:r>
-            <m:r>
-              <w:rPr>
-                <w:rFonts w:ascii="Calibri" w:cs="Calibri" w:eastAsia="Calibri" w:hAnsi="Calibri"/>
-              </w:rPr>
-              <m:t xml:space="preserve">La gran manzana</m:t>
-            </m:r>
-          </m:sub>
-        </m:sSub>
-        <m:r>
-          <w:rPr>
-            <w:rFonts w:ascii="Roboto" w:cs="Roboto" w:eastAsia="Roboto" w:hAnsi="Roboto"/>
-            <w:sz w:val="21"/>
-            <w:szCs w:val="21"/>
-          </w:rPr>
-          <m:t xml:space="preserve">Estudio))</m:t>
-        </m:r>
-      </m:oMath>
-      <w:r>
-        <w:rPr>
-          <w:rtl w:val="0"/>
-        </w:rPr>
-      </w:r>
-    </w:p>
-    <w:p>
-      <w:pPr>
-        <w:spacing w:after="220" w:before="220" w:lineRule="auto"/>
-        <w:rPr>
-          <w:rFonts w:ascii="Roboto" w:cs="Roboto" w:eastAsia="Roboto" w:hAnsi="Roboto"/>
-          <w:sz w:val="21"/>
-          <w:szCs w:val="21"/>
-        </w:rPr>
-      </w:pPr>
-      <w:r>
-        <w:rPr>
-          <w:rFonts w:ascii="Roboto" w:cs="Roboto" w:eastAsia="Roboto" w:hAnsi="Roboto"/>
-          <w:sz w:val="21"/>
-          <w:szCs w:val="21"/>
-          <w:rtl w:val="0"/>
-        </w:rPr>
-        <w:t xml:space="preserve">R1 INTERSECCIÓN R2 INTERSECCIÓN R3 INTERSECCIÓN R4</w:t>
+          <w:rFonts w:ascii="Nova Mono" w:cs="Nova Mono" w:eastAsia="Nova Mono" w:hAnsi="Nova Mono"/>
+          <w:sz w:val="21"/>
+          <w:szCs w:val="21"/>
+          <w:rtl w:val="0"/>
+        </w:rPr>
+        <w:t xml:space="preserve">R1 ∩ R2 ∩ R3 ∩ R4</w:t>
       </w:r>
     </w:p>
     <w:sectPr>

</xml_diff>